<commit_message>
Laboratorio 4 – Entrega final
</commit_message>
<xml_diff>
--- a/Docs/Observaciones-Lab 4.docx
+++ b/Docs/Observaciones-Lab 4.docx
@@ -4,7 +4,7 @@
   <w:body>
     <w:p>
       <w:pPr>
-        <w:pStyle w:val="Title"/>
+        <w:pStyle w:val="Ttulo"/>
         <w:jc w:val="center"/>
         <w:rPr>
           <w:noProof w:val="0"/>
@@ -28,19 +28,21 @@
           <w:lang w:val="es-419"/>
         </w:rPr>
       </w:pPr>
+      <w:proofErr w:type="spellStart"/>
       <w:r>
         <w:rPr>
           <w:noProof w:val="0"/>
           <w:lang w:val="es-419"/>
         </w:rPr>
-        <w:t xml:space="preserve">Estudiante </w:t>
-      </w:r>
+        <w:t>Marío</w:t>
+      </w:r>
+      <w:proofErr w:type="spellEnd"/>
       <w:r>
         <w:rPr>
           <w:noProof w:val="0"/>
           <w:lang w:val="es-419"/>
         </w:rPr>
-        <w:t>1 Cod XXXX</w:t>
+        <w:t xml:space="preserve"> Ricaurte Tobón, 201922994</w:t>
       </w:r>
     </w:p>
     <w:p>
@@ -49,37 +51,20 @@
         <w:jc w:val="right"/>
         <w:rPr>
           <w:noProof w:val="0"/>
-          <w:lang w:val="es-419"/>
+          <w:lang w:val="es-CO"/>
         </w:rPr>
       </w:pPr>
       <w:r>
         <w:rPr>
           <w:noProof w:val="0"/>
-          <w:lang w:val="es-419"/>
-        </w:rPr>
-        <w:t xml:space="preserve">Estudiante </w:t>
-      </w:r>
-      <w:r>
-        <w:rPr>
-          <w:noProof w:val="0"/>
-          <w:lang w:val="es-419"/>
-        </w:rPr>
-        <w:t>2 Cod XXXX</w:t>
-      </w:r>
-    </w:p>
-    <w:p>
-      <w:pPr>
-        <w:spacing w:after="0"/>
-        <w:jc w:val="right"/>
-        <w:rPr>
-          <w:noProof w:val="0"/>
-          <w:lang w:val="es-419"/>
-        </w:rPr>
-      </w:pPr>
+          <w:lang w:val="es-CO"/>
+        </w:rPr>
+        <w:t>Valentina Jiménez, 201924116</w:t>
+      </w:r>
     </w:p>
     <w:tbl>
       <w:tblPr>
-        <w:tblStyle w:val="GridTable2"/>
+        <w:tblStyle w:val="Tabladecuadrcula2"/>
         <w:tblW w:w="3694" w:type="pct"/>
         <w:jc w:val="center"/>
         <w:tblLook w:val="04A0" w:firstRow="1" w:lastRow="0" w:firstColumn="1" w:lastColumn="0" w:noHBand="0" w:noVBand="1"/>
@@ -233,9 +218,67 @@
               <w:rPr>
                 <w:rFonts w:ascii="Dax-Regular" w:hAnsi="Dax-Regular"/>
                 <w:noProof w:val="0"/>
-                <w:lang w:val="es-419"/>
-              </w:rPr>
-            </w:pPr>
+              </w:rPr>
+            </w:pPr>
+            <w:r>
+              <w:rPr>
+                <w:rFonts w:ascii="Dax-Regular" w:hAnsi="Dax-Regular"/>
+                <w:noProof w:val="0"/>
+              </w:rPr>
+              <w:t xml:space="preserve">Intel(R) </w:t>
+            </w:r>
+            <w:proofErr w:type="gramStart"/>
+            <w:r>
+              <w:rPr>
+                <w:rFonts w:ascii="Dax-Regular" w:hAnsi="Dax-Regular"/>
+                <w:noProof w:val="0"/>
+              </w:rPr>
+              <w:t>Core(</w:t>
+            </w:r>
+            <w:proofErr w:type="gramEnd"/>
+            <w:r>
+              <w:rPr>
+                <w:rFonts w:ascii="Dax-Regular" w:hAnsi="Dax-Regular"/>
+                <w:noProof w:val="0"/>
+              </w:rPr>
+              <w:t>TM) i7-</w:t>
+            </w:r>
+            <w:r>
+              <w:rPr>
+                <w:rFonts w:ascii="Dax-Regular" w:hAnsi="Dax-Regular"/>
+                <w:noProof w:val="0"/>
+              </w:rPr>
+              <w:t xml:space="preserve"> </w:t>
+            </w:r>
+            <w:r>
+              <w:rPr>
+                <w:rFonts w:ascii="Dax-Regular" w:hAnsi="Dax-Regular"/>
+                <w:noProof w:val="0"/>
+              </w:rPr>
+              <w:t>8</w:t>
+            </w:r>
+            <w:r>
+              <w:rPr>
+                <w:rFonts w:ascii="Dax-Regular" w:hAnsi="Dax-Regular"/>
+                <w:noProof w:val="0"/>
+                <w:vertAlign w:val="superscript"/>
+              </w:rPr>
+              <w:t>th</w:t>
+            </w:r>
+            <w:r>
+              <w:rPr>
+                <w:rFonts w:ascii="Dax-Regular" w:hAnsi="Dax-Regular"/>
+                <w:noProof w:val="0"/>
+              </w:rPr>
+              <w:t xml:space="preserve"> </w:t>
+            </w:r>
+            <w:r>
+              <w:rPr>
+                <w:rFonts w:ascii="Dax-Regular" w:hAnsi="Dax-Regular"/>
+                <w:noProof w:val="0"/>
+              </w:rPr>
+              <w:t>gen</w:t>
+            </w:r>
           </w:p>
         </w:tc>
       </w:tr>
@@ -305,6 +348,22 @@
                 <w:lang w:val="es-419"/>
               </w:rPr>
             </w:pPr>
+            <w:r>
+              <w:rPr>
+                <w:rFonts w:ascii="Dax-Regular" w:hAnsi="Dax-Regular"/>
+                <w:noProof w:val="0"/>
+                <w:lang w:val="es-419"/>
+              </w:rPr>
+              <w:t>32</w:t>
+            </w:r>
+            <w:r>
+              <w:rPr>
+                <w:rFonts w:ascii="Dax-Regular" w:hAnsi="Dax-Regular"/>
+                <w:noProof w:val="0"/>
+                <w:lang w:val="es-419"/>
+              </w:rPr>
+              <w:t>GB</w:t>
+            </w:r>
           </w:p>
         </w:tc>
       </w:tr>
@@ -376,13 +435,21 @@
                 <w:lang w:val="es-419"/>
               </w:rPr>
             </w:pPr>
+            <w:r>
+              <w:rPr>
+                <w:rFonts w:ascii="Dax-Regular" w:hAnsi="Dax-Regular"/>
+                <w:noProof w:val="0"/>
+                <w:lang w:val="es-419"/>
+              </w:rPr>
+              <w:t>Windows</w:t>
+            </w:r>
           </w:p>
         </w:tc>
       </w:tr>
     </w:tbl>
     <w:p>
       <w:pPr>
-        <w:pStyle w:val="Caption"/>
+        <w:pStyle w:val="Descripcin"/>
         <w:jc w:val="center"/>
         <w:rPr>
           <w:lang w:val="es-419"/>
@@ -435,7 +502,7 @@
     </w:p>
     <w:p>
       <w:pPr>
-        <w:pStyle w:val="Heading1"/>
+        <w:pStyle w:val="Ttulo1"/>
         <w:rPr>
           <w:b/>
           <w:bCs/>
@@ -455,7 +522,7 @@
     </w:p>
     <w:p>
       <w:pPr>
-        <w:pStyle w:val="Heading2"/>
+        <w:pStyle w:val="Ttulo2"/>
         <w:rPr>
           <w:b/>
           <w:bCs/>
@@ -475,7 +542,7 @@
     </w:p>
     <w:tbl>
       <w:tblPr>
-        <w:tblStyle w:val="GridTable2"/>
+        <w:tblStyle w:val="Tabladecuadrcula2"/>
         <w:tblW w:w="5000" w:type="pct"/>
         <w:jc w:val="center"/>
         <w:tblLook w:val="04A0" w:firstRow="1" w:lastRow="0" w:firstColumn="1" w:lastColumn="0" w:noHBand="0" w:noVBand="1"/>
@@ -722,6 +789,14 @@
         <w:tc>
           <w:tcPr>
             <w:tcW w:w="1173" w:type="pct"/>
+            <w:tcBorders>
+              <w:top w:val="nil"/>
+              <w:left w:val="nil"/>
+              <w:bottom w:val="nil"/>
+              <w:right w:val="nil"/>
+            </w:tcBorders>
+            <w:shd w:val="clear" w:color="D9D9D9" w:fill="D9D9D9"/>
+            <w:vAlign w:val="center"/>
           </w:tcPr>
           <w:p>
             <w:pPr>
@@ -733,11 +808,26 @@
                 <w:lang w:val="es-419"/>
               </w:rPr>
             </w:pPr>
+            <w:r>
+              <w:rPr>
+                <w:rFonts w:ascii="Dax-Regular" w:hAnsi="Dax-Regular" w:cs="Calibri"/>
+                <w:color w:val="000000"/>
+              </w:rPr>
+              <w:t>666,67</w:t>
+            </w:r>
           </w:p>
         </w:tc>
         <w:tc>
           <w:tcPr>
             <w:tcW w:w="1154" w:type="pct"/>
+            <w:tcBorders>
+              <w:top w:val="nil"/>
+              <w:left w:val="nil"/>
+              <w:bottom w:val="nil"/>
+              <w:right w:val="nil"/>
+            </w:tcBorders>
+            <w:shd w:val="clear" w:color="D9D9D9" w:fill="D9D9D9"/>
+            <w:vAlign w:val="center"/>
           </w:tcPr>
           <w:p>
             <w:pPr>
@@ -749,11 +839,26 @@
                 <w:lang w:val="es-419"/>
               </w:rPr>
             </w:pPr>
+            <w:r>
+              <w:rPr>
+                <w:rFonts w:ascii="Dax-Regular" w:hAnsi="Dax-Regular" w:cs="Calibri"/>
+                <w:color w:val="000000"/>
+              </w:rPr>
+              <w:t>713,54</w:t>
+            </w:r>
           </w:p>
         </w:tc>
         <w:tc>
           <w:tcPr>
             <w:tcW w:w="1394" w:type="pct"/>
+            <w:tcBorders>
+              <w:top w:val="nil"/>
+              <w:left w:val="nil"/>
+              <w:bottom w:val="nil"/>
+              <w:right w:val="nil"/>
+            </w:tcBorders>
+            <w:shd w:val="clear" w:color="D9D9D9" w:fill="D9D9D9"/>
+            <w:vAlign w:val="center"/>
           </w:tcPr>
           <w:p>
             <w:pPr>
@@ -765,6 +870,13 @@
                 <w:lang w:val="es-419"/>
               </w:rPr>
             </w:pPr>
+            <w:r>
+              <w:rPr>
+                <w:rFonts w:ascii="Dax-Regular" w:hAnsi="Dax-Regular" w:cs="Calibri"/>
+                <w:color w:val="000000"/>
+              </w:rPr>
+              <w:t>41,67</w:t>
+            </w:r>
           </w:p>
         </w:tc>
       </w:tr>
@@ -799,6 +911,14 @@
         <w:tc>
           <w:tcPr>
             <w:tcW w:w="1173" w:type="pct"/>
+            <w:tcBorders>
+              <w:top w:val="nil"/>
+              <w:left w:val="nil"/>
+              <w:bottom w:val="nil"/>
+              <w:right w:val="nil"/>
+            </w:tcBorders>
+            <w:shd w:val="clear" w:color="auto" w:fill="auto"/>
+            <w:vAlign w:val="center"/>
           </w:tcPr>
           <w:p>
             <w:pPr>
@@ -810,11 +930,26 @@
                 <w:lang w:val="es-419"/>
               </w:rPr>
             </w:pPr>
+            <w:r>
+              <w:rPr>
+                <w:rFonts w:ascii="Dax-Regular" w:hAnsi="Dax-Regular" w:cs="Calibri"/>
+                <w:color w:val="000000"/>
+              </w:rPr>
+              <w:t>2708,33</w:t>
+            </w:r>
           </w:p>
         </w:tc>
         <w:tc>
           <w:tcPr>
             <w:tcW w:w="1154" w:type="pct"/>
+            <w:tcBorders>
+              <w:top w:val="nil"/>
+              <w:left w:val="nil"/>
+              <w:bottom w:val="nil"/>
+              <w:right w:val="nil"/>
+            </w:tcBorders>
+            <w:shd w:val="clear" w:color="auto" w:fill="auto"/>
+            <w:vAlign w:val="center"/>
           </w:tcPr>
           <w:p>
             <w:pPr>
@@ -826,11 +961,26 @@
                 <w:lang w:val="es-419"/>
               </w:rPr>
             </w:pPr>
+            <w:r>
+              <w:rPr>
+                <w:rFonts w:ascii="Dax-Regular" w:hAnsi="Dax-Regular" w:cs="Calibri"/>
+                <w:color w:val="000000"/>
+              </w:rPr>
+              <w:t>2843,67</w:t>
+            </w:r>
           </w:p>
         </w:tc>
         <w:tc>
           <w:tcPr>
             <w:tcW w:w="1394" w:type="pct"/>
+            <w:tcBorders>
+              <w:top w:val="nil"/>
+              <w:left w:val="nil"/>
+              <w:bottom w:val="nil"/>
+              <w:right w:val="nil"/>
+            </w:tcBorders>
+            <w:shd w:val="clear" w:color="auto" w:fill="auto"/>
+            <w:vAlign w:val="center"/>
           </w:tcPr>
           <w:p>
             <w:pPr>
@@ -842,6 +992,13 @@
                 <w:lang w:val="es-419"/>
               </w:rPr>
             </w:pPr>
+            <w:r>
+              <w:rPr>
+                <w:rFonts w:ascii="Dax-Regular" w:hAnsi="Dax-Regular" w:cs="Calibri"/>
+                <w:color w:val="000000"/>
+              </w:rPr>
+              <w:t>83,33</w:t>
+            </w:r>
           </w:p>
         </w:tc>
       </w:tr>
@@ -877,6 +1034,14 @@
         <w:tc>
           <w:tcPr>
             <w:tcW w:w="1173" w:type="pct"/>
+            <w:tcBorders>
+              <w:top w:val="nil"/>
+              <w:left w:val="nil"/>
+              <w:bottom w:val="nil"/>
+              <w:right w:val="nil"/>
+            </w:tcBorders>
+            <w:shd w:val="clear" w:color="D9D9D9" w:fill="D9D9D9"/>
+            <w:vAlign w:val="center"/>
           </w:tcPr>
           <w:p>
             <w:pPr>
@@ -888,11 +1053,26 @@
                 <w:lang w:val="es-419"/>
               </w:rPr>
             </w:pPr>
+            <w:r>
+              <w:rPr>
+                <w:rFonts w:ascii="Dax-Regular" w:hAnsi="Dax-Regular" w:cs="Calibri"/>
+                <w:color w:val="000000"/>
+              </w:rPr>
+              <w:t>10765,62</w:t>
+            </w:r>
           </w:p>
         </w:tc>
         <w:tc>
           <w:tcPr>
             <w:tcW w:w="1154" w:type="pct"/>
+            <w:tcBorders>
+              <w:top w:val="nil"/>
+              <w:left w:val="nil"/>
+              <w:bottom w:val="nil"/>
+              <w:right w:val="nil"/>
+            </w:tcBorders>
+            <w:shd w:val="clear" w:color="D9D9D9" w:fill="D9D9D9"/>
+            <w:vAlign w:val="center"/>
           </w:tcPr>
           <w:p>
             <w:pPr>
@@ -904,11 +1084,26 @@
                 <w:lang w:val="es-419"/>
               </w:rPr>
             </w:pPr>
+            <w:r>
+              <w:rPr>
+                <w:rFonts w:ascii="Dax-Regular" w:hAnsi="Dax-Regular" w:cs="Calibri"/>
+                <w:color w:val="000000"/>
+              </w:rPr>
+              <w:t>11354,16</w:t>
+            </w:r>
           </w:p>
         </w:tc>
         <w:tc>
           <w:tcPr>
             <w:tcW w:w="1394" w:type="pct"/>
+            <w:tcBorders>
+              <w:top w:val="nil"/>
+              <w:left w:val="nil"/>
+              <w:bottom w:val="nil"/>
+              <w:right w:val="nil"/>
+            </w:tcBorders>
+            <w:shd w:val="clear" w:color="D9D9D9" w:fill="D9D9D9"/>
+            <w:vAlign w:val="center"/>
           </w:tcPr>
           <w:p>
             <w:pPr>
@@ -920,6 +1115,13 @@
                 <w:lang w:val="es-419"/>
               </w:rPr>
             </w:pPr>
+            <w:r>
+              <w:rPr>
+                <w:rFonts w:ascii="Dax-Regular" w:hAnsi="Dax-Regular" w:cs="Calibri"/>
+                <w:color w:val="000000"/>
+              </w:rPr>
+              <w:t>177,08</w:t>
+            </w:r>
           </w:p>
         </w:tc>
       </w:tr>
@@ -954,6 +1156,14 @@
         <w:tc>
           <w:tcPr>
             <w:tcW w:w="1173" w:type="pct"/>
+            <w:tcBorders>
+              <w:top w:val="nil"/>
+              <w:left w:val="nil"/>
+              <w:bottom w:val="nil"/>
+              <w:right w:val="nil"/>
+            </w:tcBorders>
+            <w:shd w:val="clear" w:color="auto" w:fill="auto"/>
+            <w:vAlign w:val="center"/>
           </w:tcPr>
           <w:p>
             <w:pPr>
@@ -965,11 +1175,26 @@
                 <w:lang w:val="es-419"/>
               </w:rPr>
             </w:pPr>
+            <w:r>
+              <w:rPr>
+                <w:rFonts w:ascii="Dax-Regular" w:hAnsi="Dax-Regular" w:cs="Calibri"/>
+                <w:color w:val="000000"/>
+              </w:rPr>
+              <w:t>45468,75</w:t>
+            </w:r>
           </w:p>
         </w:tc>
         <w:tc>
           <w:tcPr>
             <w:tcW w:w="1154" w:type="pct"/>
+            <w:tcBorders>
+              <w:top w:val="nil"/>
+              <w:left w:val="nil"/>
+              <w:bottom w:val="nil"/>
+              <w:right w:val="nil"/>
+            </w:tcBorders>
+            <w:shd w:val="clear" w:color="auto" w:fill="auto"/>
+            <w:vAlign w:val="center"/>
           </w:tcPr>
           <w:p>
             <w:pPr>
@@ -981,11 +1206,26 @@
                 <w:lang w:val="es-419"/>
               </w:rPr>
             </w:pPr>
+            <w:r>
+              <w:rPr>
+                <w:rFonts w:ascii="Dax-Regular" w:hAnsi="Dax-Regular" w:cs="Calibri"/>
+                <w:color w:val="000000"/>
+              </w:rPr>
+              <w:t>51171,88</w:t>
+            </w:r>
           </w:p>
         </w:tc>
         <w:tc>
           <w:tcPr>
             <w:tcW w:w="1394" w:type="pct"/>
+            <w:tcBorders>
+              <w:top w:val="nil"/>
+              <w:left w:val="nil"/>
+              <w:bottom w:val="nil"/>
+              <w:right w:val="nil"/>
+            </w:tcBorders>
+            <w:shd w:val="clear" w:color="auto" w:fill="auto"/>
+            <w:vAlign w:val="center"/>
           </w:tcPr>
           <w:p>
             <w:pPr>
@@ -997,6 +1237,13 @@
                 <w:lang w:val="es-419"/>
               </w:rPr>
             </w:pPr>
+            <w:r>
+              <w:rPr>
+                <w:rFonts w:ascii="Dax-Regular" w:hAnsi="Dax-Regular" w:cs="Calibri"/>
+                <w:color w:val="000000"/>
+              </w:rPr>
+              <w:t>453,13</w:t>
+            </w:r>
           </w:p>
         </w:tc>
       </w:tr>
@@ -1032,6 +1279,14 @@
         <w:tc>
           <w:tcPr>
             <w:tcW w:w="1173" w:type="pct"/>
+            <w:tcBorders>
+              <w:top w:val="nil"/>
+              <w:left w:val="nil"/>
+              <w:bottom w:val="nil"/>
+              <w:right w:val="nil"/>
+            </w:tcBorders>
+            <w:shd w:val="clear" w:color="D9D9D9" w:fill="D9D9D9"/>
+            <w:vAlign w:val="center"/>
           </w:tcPr>
           <w:p>
             <w:pPr>
@@ -1043,11 +1298,26 @@
                 <w:lang w:val="es-419"/>
               </w:rPr>
             </w:pPr>
+            <w:r>
+              <w:rPr>
+                <w:rFonts w:ascii="Dax-Regular" w:hAnsi="Dax-Regular" w:cs="Calibri"/>
+                <w:color w:val="000000"/>
+              </w:rPr>
+              <w:t>182958,29</w:t>
+            </w:r>
           </w:p>
         </w:tc>
         <w:tc>
           <w:tcPr>
             <w:tcW w:w="1154" w:type="pct"/>
+            <w:tcBorders>
+              <w:top w:val="nil"/>
+              <w:left w:val="nil"/>
+              <w:bottom w:val="nil"/>
+              <w:right w:val="nil"/>
+            </w:tcBorders>
+            <w:shd w:val="clear" w:color="D9D9D9" w:fill="D9D9D9"/>
+            <w:vAlign w:val="center"/>
           </w:tcPr>
           <w:p>
             <w:pPr>
@@ -1059,11 +1329,26 @@
                 <w:lang w:val="es-419"/>
               </w:rPr>
             </w:pPr>
+            <w:r>
+              <w:rPr>
+                <w:rFonts w:ascii="Dax-Regular" w:hAnsi="Dax-Regular" w:cs="Calibri"/>
+                <w:color w:val="000000"/>
+              </w:rPr>
+              <w:t>221635,42</w:t>
+            </w:r>
           </w:p>
         </w:tc>
         <w:tc>
           <w:tcPr>
             <w:tcW w:w="1394" w:type="pct"/>
+            <w:tcBorders>
+              <w:top w:val="nil"/>
+              <w:left w:val="nil"/>
+              <w:bottom w:val="nil"/>
+              <w:right w:val="nil"/>
+            </w:tcBorders>
+            <w:shd w:val="clear" w:color="D9D9D9" w:fill="D9D9D9"/>
+            <w:vAlign w:val="center"/>
           </w:tcPr>
           <w:p>
             <w:pPr>
@@ -1075,6 +1360,13 @@
                 <w:lang w:val="es-419"/>
               </w:rPr>
             </w:pPr>
+            <w:r>
+              <w:rPr>
+                <w:rFonts w:ascii="Dax-Regular" w:hAnsi="Dax-Regular" w:cs="Calibri"/>
+                <w:color w:val="000000"/>
+              </w:rPr>
+              <w:t>1088,54</w:t>
+            </w:r>
           </w:p>
         </w:tc>
       </w:tr>
@@ -1109,6 +1401,14 @@
         <w:tc>
           <w:tcPr>
             <w:tcW w:w="1173" w:type="pct"/>
+            <w:tcBorders>
+              <w:top w:val="nil"/>
+              <w:left w:val="nil"/>
+              <w:bottom w:val="nil"/>
+              <w:right w:val="nil"/>
+            </w:tcBorders>
+            <w:shd w:val="clear" w:color="auto" w:fill="auto"/>
+            <w:vAlign w:val="center"/>
           </w:tcPr>
           <w:p>
             <w:pPr>
@@ -1120,11 +1420,26 @@
                 <w:lang w:val="es-419"/>
               </w:rPr>
             </w:pPr>
+            <w:r>
+              <w:rPr>
+                <w:rFonts w:ascii="Dax-Regular" w:hAnsi="Dax-Regular" w:cs="Calibri"/>
+                <w:color w:val="000000"/>
+              </w:rPr>
+              <w:t>769212,03</w:t>
+            </w:r>
           </w:p>
         </w:tc>
         <w:tc>
           <w:tcPr>
             <w:tcW w:w="1154" w:type="pct"/>
+            <w:tcBorders>
+              <w:top w:val="nil"/>
+              <w:left w:val="nil"/>
+              <w:bottom w:val="nil"/>
+              <w:right w:val="nil"/>
+            </w:tcBorders>
+            <w:shd w:val="clear" w:color="auto" w:fill="auto"/>
+            <w:vAlign w:val="center"/>
           </w:tcPr>
           <w:p>
             <w:pPr>
@@ -1136,11 +1451,26 @@
                 <w:lang w:val="es-419"/>
               </w:rPr>
             </w:pPr>
+            <w:r>
+              <w:rPr>
+                <w:rFonts w:ascii="Dax-Regular" w:hAnsi="Dax-Regular" w:cs="Calibri"/>
+                <w:color w:val="000000"/>
+              </w:rPr>
+              <w:t>891778,26</w:t>
+            </w:r>
           </w:p>
         </w:tc>
         <w:tc>
           <w:tcPr>
             <w:tcW w:w="1394" w:type="pct"/>
+            <w:tcBorders>
+              <w:top w:val="nil"/>
+              <w:left w:val="nil"/>
+              <w:bottom w:val="nil"/>
+              <w:right w:val="nil"/>
+            </w:tcBorders>
+            <w:shd w:val="clear" w:color="auto" w:fill="auto"/>
+            <w:vAlign w:val="center"/>
           </w:tcPr>
           <w:p>
             <w:pPr>
@@ -1152,6 +1482,13 @@
                 <w:lang w:val="es-419"/>
               </w:rPr>
             </w:pPr>
+            <w:r>
+              <w:rPr>
+                <w:rFonts w:ascii="Dax-Regular" w:hAnsi="Dax-Regular" w:cs="Calibri"/>
+                <w:color w:val="000000"/>
+              </w:rPr>
+              <w:t>2421,88</w:t>
+            </w:r>
           </w:p>
         </w:tc>
       </w:tr>
@@ -1187,6 +1524,14 @@
         <w:tc>
           <w:tcPr>
             <w:tcW w:w="1173" w:type="pct"/>
+            <w:tcBorders>
+              <w:top w:val="nil"/>
+              <w:left w:val="nil"/>
+              <w:bottom w:val="nil"/>
+              <w:right w:val="nil"/>
+            </w:tcBorders>
+            <w:shd w:val="clear" w:color="D9D9D9" w:fill="D9D9D9"/>
+            <w:vAlign w:val="center"/>
           </w:tcPr>
           <w:p>
             <w:pPr>
@@ -1198,11 +1543,26 @@
                 <w:lang w:val="es-419"/>
               </w:rPr>
             </w:pPr>
+            <w:r>
+              <w:rPr>
+                <w:rFonts w:ascii="Dax-Regular" w:hAnsi="Dax-Regular" w:cs="Calibri"/>
+                <w:color w:val="000000"/>
+              </w:rPr>
+              <w:t>2548598,96</w:t>
+            </w:r>
           </w:p>
         </w:tc>
         <w:tc>
           <w:tcPr>
             <w:tcW w:w="1154" w:type="pct"/>
+            <w:tcBorders>
+              <w:top w:val="nil"/>
+              <w:left w:val="nil"/>
+              <w:bottom w:val="nil"/>
+              <w:right w:val="nil"/>
+            </w:tcBorders>
+            <w:shd w:val="clear" w:color="D9D9D9" w:fill="D9D9D9"/>
+            <w:vAlign w:val="center"/>
           </w:tcPr>
           <w:p>
             <w:pPr>
@@ -1214,11 +1574,26 @@
                 <w:lang w:val="es-419"/>
               </w:rPr>
             </w:pPr>
+            <w:r>
+              <w:rPr>
+                <w:rFonts w:ascii="Dax-Regular" w:hAnsi="Dax-Regular" w:cs="Calibri"/>
+                <w:color w:val="000000"/>
+              </w:rPr>
+              <w:t>3573348,78</w:t>
+            </w:r>
           </w:p>
         </w:tc>
         <w:tc>
           <w:tcPr>
             <w:tcW w:w="1394" w:type="pct"/>
+            <w:tcBorders>
+              <w:top w:val="nil"/>
+              <w:left w:val="nil"/>
+              <w:bottom w:val="nil"/>
+              <w:right w:val="nil"/>
+            </w:tcBorders>
+            <w:shd w:val="clear" w:color="D9D9D9" w:fill="D9D9D9"/>
+            <w:vAlign w:val="center"/>
           </w:tcPr>
           <w:p>
             <w:pPr>
@@ -1230,6 +1605,13 @@
                 <w:lang w:val="es-419"/>
               </w:rPr>
             </w:pPr>
+            <w:r>
+              <w:rPr>
+                <w:rFonts w:ascii="Dax-Regular" w:hAnsi="Dax-Regular" w:cs="Calibri"/>
+                <w:color w:val="000000"/>
+              </w:rPr>
+              <w:t>5953,13</w:t>
+            </w:r>
           </w:p>
         </w:tc>
       </w:tr>
@@ -1264,6 +1646,14 @@
         <w:tc>
           <w:tcPr>
             <w:tcW w:w="1173" w:type="pct"/>
+            <w:tcBorders>
+              <w:top w:val="nil"/>
+              <w:left w:val="nil"/>
+              <w:bottom w:val="nil"/>
+              <w:right w:val="nil"/>
+            </w:tcBorders>
+            <w:shd w:val="clear" w:color="auto" w:fill="auto"/>
+            <w:vAlign w:val="center"/>
           </w:tcPr>
           <w:p>
             <w:pPr>
@@ -1280,6 +1670,14 @@
         <w:tc>
           <w:tcPr>
             <w:tcW w:w="1154" w:type="pct"/>
+            <w:tcBorders>
+              <w:top w:val="nil"/>
+              <w:left w:val="nil"/>
+              <w:bottom w:val="nil"/>
+              <w:right w:val="nil"/>
+            </w:tcBorders>
+            <w:shd w:val="clear" w:color="auto" w:fill="auto"/>
+            <w:vAlign w:val="center"/>
           </w:tcPr>
           <w:p>
             <w:pPr>
@@ -1296,6 +1694,14 @@
         <w:tc>
           <w:tcPr>
             <w:tcW w:w="1394" w:type="pct"/>
+            <w:tcBorders>
+              <w:top w:val="nil"/>
+              <w:left w:val="nil"/>
+              <w:bottom w:val="nil"/>
+              <w:right w:val="nil"/>
+            </w:tcBorders>
+            <w:shd w:val="clear" w:color="auto" w:fill="auto"/>
+            <w:vAlign w:val="center"/>
           </w:tcPr>
           <w:p>
             <w:pPr>
@@ -1307,6 +1713,13 @@
                 <w:lang w:val="es-419"/>
               </w:rPr>
             </w:pPr>
+            <w:r>
+              <w:rPr>
+                <w:rFonts w:ascii="Dax-Regular" w:hAnsi="Dax-Regular" w:cs="Calibri"/>
+                <w:color w:val="000000"/>
+              </w:rPr>
+              <w:t>14468,75</w:t>
+            </w:r>
           </w:p>
         </w:tc>
       </w:tr>
@@ -1342,6 +1755,14 @@
         <w:tc>
           <w:tcPr>
             <w:tcW w:w="1173" w:type="pct"/>
+            <w:tcBorders>
+              <w:top w:val="nil"/>
+              <w:left w:val="nil"/>
+              <w:bottom w:val="nil"/>
+              <w:right w:val="nil"/>
+            </w:tcBorders>
+            <w:shd w:val="clear" w:color="D9D9D9" w:fill="D9D9D9"/>
+            <w:vAlign w:val="center"/>
           </w:tcPr>
           <w:p>
             <w:pPr>
@@ -1358,6 +1779,14 @@
         <w:tc>
           <w:tcPr>
             <w:tcW w:w="1154" w:type="pct"/>
+            <w:tcBorders>
+              <w:top w:val="nil"/>
+              <w:left w:val="nil"/>
+              <w:bottom w:val="nil"/>
+              <w:right w:val="nil"/>
+            </w:tcBorders>
+            <w:shd w:val="clear" w:color="D9D9D9" w:fill="D9D9D9"/>
+            <w:vAlign w:val="center"/>
           </w:tcPr>
           <w:p>
             <w:pPr>
@@ -1374,6 +1803,14 @@
         <w:tc>
           <w:tcPr>
             <w:tcW w:w="1394" w:type="pct"/>
+            <w:tcBorders>
+              <w:top w:val="nil"/>
+              <w:left w:val="nil"/>
+              <w:bottom w:val="nil"/>
+              <w:right w:val="nil"/>
+            </w:tcBorders>
+            <w:shd w:val="clear" w:color="D9D9D9" w:fill="D9D9D9"/>
+            <w:vAlign w:val="center"/>
           </w:tcPr>
           <w:p>
             <w:pPr>
@@ -1385,6 +1822,13 @@
                 <w:lang w:val="es-419"/>
               </w:rPr>
             </w:pPr>
+            <w:r>
+              <w:rPr>
+                <w:rFonts w:ascii="Dax-Regular" w:hAnsi="Dax-Regular" w:cs="Calibri"/>
+                <w:color w:val="000000"/>
+              </w:rPr>
+              <w:t>35859,38</w:t>
+            </w:r>
           </w:p>
         </w:tc>
       </w:tr>
@@ -1470,7 +1914,7 @@
     </w:tbl>
     <w:p>
       <w:pPr>
-        <w:pStyle w:val="Caption"/>
+        <w:pStyle w:val="Descripcin"/>
         <w:jc w:val="center"/>
         <w:rPr>
           <w:lang w:val="es-419"/>
@@ -1523,7 +1967,7 @@
     </w:p>
     <w:tbl>
       <w:tblPr>
-        <w:tblStyle w:val="GridTable2"/>
+        <w:tblStyle w:val="Tabladecuadrcula2"/>
         <w:tblW w:w="5000" w:type="pct"/>
         <w:jc w:val="center"/>
         <w:tblLook w:val="04A0" w:firstRow="1" w:lastRow="0" w:firstColumn="1" w:lastColumn="0" w:noHBand="0" w:noVBand="1"/>
@@ -1770,6 +2214,14 @@
         <w:tc>
           <w:tcPr>
             <w:tcW w:w="1173" w:type="pct"/>
+            <w:tcBorders>
+              <w:top w:val="nil"/>
+              <w:left w:val="nil"/>
+              <w:bottom w:val="nil"/>
+              <w:right w:val="nil"/>
+            </w:tcBorders>
+            <w:shd w:val="clear" w:color="D9D9D9" w:fill="D9D9D9"/>
+            <w:vAlign w:val="center"/>
           </w:tcPr>
           <w:p>
             <w:pPr>
@@ -1781,11 +2233,26 @@
                 <w:lang w:val="es-419"/>
               </w:rPr>
             </w:pPr>
+            <w:r>
+              <w:rPr>
+                <w:rFonts w:ascii="Dax-Regular" w:hAnsi="Dax-Regular" w:cs="Calibri"/>
+                <w:color w:val="000000"/>
+              </w:rPr>
+              <w:t>46656,25</w:t>
+            </w:r>
           </w:p>
         </w:tc>
         <w:tc>
           <w:tcPr>
             <w:tcW w:w="1242" w:type="pct"/>
+            <w:tcBorders>
+              <w:top w:val="nil"/>
+              <w:left w:val="nil"/>
+              <w:bottom w:val="nil"/>
+              <w:right w:val="nil"/>
+            </w:tcBorders>
+            <w:shd w:val="clear" w:color="D9D9D9" w:fill="D9D9D9"/>
+            <w:vAlign w:val="center"/>
           </w:tcPr>
           <w:p>
             <w:pPr>
@@ -1797,11 +2264,26 @@
                 <w:lang w:val="es-419"/>
               </w:rPr>
             </w:pPr>
+            <w:r>
+              <w:rPr>
+                <w:rFonts w:ascii="Dax-Regular" w:hAnsi="Dax-Regular" w:cs="Calibri"/>
+                <w:color w:val="000000"/>
+              </w:rPr>
+              <w:t>40984,38</w:t>
+            </w:r>
           </w:p>
         </w:tc>
         <w:tc>
           <w:tcPr>
             <w:tcW w:w="1306" w:type="pct"/>
+            <w:tcBorders>
+              <w:top w:val="nil"/>
+              <w:left w:val="nil"/>
+              <w:bottom w:val="nil"/>
+              <w:right w:val="nil"/>
+            </w:tcBorders>
+            <w:shd w:val="clear" w:color="D9D9D9" w:fill="D9D9D9"/>
+            <w:vAlign w:val="center"/>
           </w:tcPr>
           <w:p>
             <w:pPr>
@@ -1813,6 +2295,13 @@
                 <w:lang w:val="es-419"/>
               </w:rPr>
             </w:pPr>
+            <w:r>
+              <w:rPr>
+                <w:rFonts w:ascii="Dax-Regular" w:hAnsi="Dax-Regular" w:cs="Calibri"/>
+                <w:color w:val="000000"/>
+              </w:rPr>
+              <w:t>2541,67</w:t>
+            </w:r>
           </w:p>
         </w:tc>
       </w:tr>
@@ -1847,6 +2336,14 @@
         <w:tc>
           <w:tcPr>
             <w:tcW w:w="1173" w:type="pct"/>
+            <w:tcBorders>
+              <w:top w:val="nil"/>
+              <w:left w:val="nil"/>
+              <w:bottom w:val="nil"/>
+              <w:right w:val="nil"/>
+            </w:tcBorders>
+            <w:shd w:val="clear" w:color="auto" w:fill="auto"/>
+            <w:vAlign w:val="center"/>
           </w:tcPr>
           <w:p>
             <w:pPr>
@@ -1858,11 +2355,26 @@
                 <w:lang w:val="es-419"/>
               </w:rPr>
             </w:pPr>
+            <w:r>
+              <w:rPr>
+                <w:rFonts w:ascii="Dax-Regular" w:hAnsi="Dax-Regular" w:cs="Calibri"/>
+                <w:color w:val="000000"/>
+              </w:rPr>
+              <w:t>373578,13</w:t>
+            </w:r>
           </w:p>
         </w:tc>
         <w:tc>
           <w:tcPr>
             <w:tcW w:w="1242" w:type="pct"/>
+            <w:tcBorders>
+              <w:top w:val="nil"/>
+              <w:left w:val="nil"/>
+              <w:bottom w:val="nil"/>
+              <w:right w:val="nil"/>
+            </w:tcBorders>
+            <w:shd w:val="clear" w:color="auto" w:fill="auto"/>
+            <w:vAlign w:val="center"/>
           </w:tcPr>
           <w:p>
             <w:pPr>
@@ -1874,11 +2386,26 @@
                 <w:lang w:val="es-419"/>
               </w:rPr>
             </w:pPr>
+            <w:r>
+              <w:rPr>
+                <w:rFonts w:ascii="Dax-Regular" w:hAnsi="Dax-Regular" w:cs="Calibri"/>
+                <w:color w:val="000000"/>
+              </w:rPr>
+              <w:t>326364,58</w:t>
+            </w:r>
           </w:p>
         </w:tc>
         <w:tc>
           <w:tcPr>
             <w:tcW w:w="1306" w:type="pct"/>
+            <w:tcBorders>
+              <w:top w:val="nil"/>
+              <w:left w:val="nil"/>
+              <w:bottom w:val="nil"/>
+              <w:right w:val="nil"/>
+            </w:tcBorders>
+            <w:shd w:val="clear" w:color="auto" w:fill="auto"/>
+            <w:vAlign w:val="center"/>
           </w:tcPr>
           <w:p>
             <w:pPr>
@@ -1890,6 +2417,13 @@
                 <w:lang w:val="es-419"/>
               </w:rPr>
             </w:pPr>
+            <w:r>
+              <w:rPr>
+                <w:rFonts w:ascii="Dax-Regular" w:hAnsi="Dax-Regular" w:cs="Calibri"/>
+                <w:color w:val="000000"/>
+              </w:rPr>
+              <w:t>9916,67</w:t>
+            </w:r>
           </w:p>
         </w:tc>
       </w:tr>
@@ -1925,6 +2459,14 @@
         <w:tc>
           <w:tcPr>
             <w:tcW w:w="1173" w:type="pct"/>
+            <w:tcBorders>
+              <w:top w:val="nil"/>
+              <w:left w:val="nil"/>
+              <w:bottom w:val="nil"/>
+              <w:right w:val="nil"/>
+            </w:tcBorders>
+            <w:shd w:val="clear" w:color="D9D9D9" w:fill="D9D9D9"/>
+            <w:vAlign w:val="center"/>
           </w:tcPr>
           <w:p>
             <w:pPr>
@@ -1936,11 +2478,26 @@
                 <w:lang w:val="es-419"/>
               </w:rPr>
             </w:pPr>
+            <w:r>
+              <w:rPr>
+                <w:rFonts w:ascii="Dax-Regular" w:hAnsi="Dax-Regular" w:cs="Calibri"/>
+                <w:color w:val="000000"/>
+              </w:rPr>
+              <w:t>2981789,08</w:t>
+            </w:r>
           </w:p>
         </w:tc>
         <w:tc>
           <w:tcPr>
             <w:tcW w:w="1242" w:type="pct"/>
+            <w:tcBorders>
+              <w:top w:val="nil"/>
+              <w:left w:val="nil"/>
+              <w:bottom w:val="nil"/>
+              <w:right w:val="nil"/>
+            </w:tcBorders>
+            <w:shd w:val="clear" w:color="D9D9D9" w:fill="D9D9D9"/>
+            <w:vAlign w:val="center"/>
           </w:tcPr>
           <w:p>
             <w:pPr>
@@ -1952,11 +2509,26 @@
                 <w:lang w:val="es-419"/>
               </w:rPr>
             </w:pPr>
+            <w:r>
+              <w:rPr>
+                <w:rFonts w:ascii="Dax-Regular" w:hAnsi="Dax-Regular" w:cs="Calibri"/>
+                <w:color w:val="000000"/>
+              </w:rPr>
+              <w:t>2572804,21</w:t>
+            </w:r>
           </w:p>
         </w:tc>
         <w:tc>
           <w:tcPr>
             <w:tcW w:w="1306" w:type="pct"/>
+            <w:tcBorders>
+              <w:top w:val="nil"/>
+              <w:left w:val="nil"/>
+              <w:bottom w:val="nil"/>
+              <w:right w:val="nil"/>
+            </w:tcBorders>
+            <w:shd w:val="clear" w:color="D9D9D9" w:fill="D9D9D9"/>
+            <w:vAlign w:val="center"/>
           </w:tcPr>
           <w:p>
             <w:pPr>
@@ -1968,6 +2540,13 @@
                 <w:lang w:val="es-419"/>
               </w:rPr>
             </w:pPr>
+            <w:r>
+              <w:rPr>
+                <w:rFonts w:ascii="Dax-Regular" w:hAnsi="Dax-Regular" w:cs="Calibri"/>
+                <w:color w:val="000000"/>
+              </w:rPr>
+              <w:t>48317,96</w:t>
+            </w:r>
           </w:p>
         </w:tc>
       </w:tr>
@@ -2002,6 +2581,14 @@
         <w:tc>
           <w:tcPr>
             <w:tcW w:w="1173" w:type="pct"/>
+            <w:tcBorders>
+              <w:top w:val="nil"/>
+              <w:left w:val="nil"/>
+              <w:bottom w:val="nil"/>
+              <w:right w:val="nil"/>
+            </w:tcBorders>
+            <w:shd w:val="clear" w:color="auto" w:fill="auto"/>
+            <w:vAlign w:val="center"/>
           </w:tcPr>
           <w:p>
             <w:pPr>
@@ -2018,6 +2605,14 @@
         <w:tc>
           <w:tcPr>
             <w:tcW w:w="1242" w:type="pct"/>
+            <w:tcBorders>
+              <w:top w:val="nil"/>
+              <w:left w:val="nil"/>
+              <w:bottom w:val="nil"/>
+              <w:right w:val="nil"/>
+            </w:tcBorders>
+            <w:shd w:val="clear" w:color="auto" w:fill="auto"/>
+            <w:vAlign w:val="center"/>
           </w:tcPr>
           <w:p>
             <w:pPr>
@@ -2034,6 +2629,14 @@
         <w:tc>
           <w:tcPr>
             <w:tcW w:w="1306" w:type="pct"/>
+            <w:tcBorders>
+              <w:top w:val="nil"/>
+              <w:left w:val="nil"/>
+              <w:bottom w:val="nil"/>
+              <w:right w:val="nil"/>
+            </w:tcBorders>
+            <w:shd w:val="clear" w:color="auto" w:fill="auto"/>
+            <w:vAlign w:val="center"/>
           </w:tcPr>
           <w:p>
             <w:pPr>
@@ -2045,6 +2648,13 @@
                 <w:lang w:val="es-419"/>
               </w:rPr>
             </w:pPr>
+            <w:r>
+              <w:rPr>
+                <w:rFonts w:ascii="Dax-Regular" w:hAnsi="Dax-Regular" w:cs="Calibri"/>
+                <w:color w:val="000000"/>
+              </w:rPr>
+              <w:t>245116,96</w:t>
+            </w:r>
           </w:p>
         </w:tc>
       </w:tr>
@@ -2080,6 +2690,14 @@
         <w:tc>
           <w:tcPr>
             <w:tcW w:w="1173" w:type="pct"/>
+            <w:tcBorders>
+              <w:top w:val="nil"/>
+              <w:left w:val="nil"/>
+              <w:bottom w:val="nil"/>
+              <w:right w:val="nil"/>
+            </w:tcBorders>
+            <w:shd w:val="clear" w:color="D9D9D9" w:fill="D9D9D9"/>
+            <w:vAlign w:val="center"/>
           </w:tcPr>
           <w:p>
             <w:pPr>
@@ -2096,6 +2714,14 @@
         <w:tc>
           <w:tcPr>
             <w:tcW w:w="1242" w:type="pct"/>
+            <w:tcBorders>
+              <w:top w:val="nil"/>
+              <w:left w:val="nil"/>
+              <w:bottom w:val="nil"/>
+              <w:right w:val="nil"/>
+            </w:tcBorders>
+            <w:shd w:val="clear" w:color="D9D9D9" w:fill="D9D9D9"/>
+            <w:vAlign w:val="center"/>
           </w:tcPr>
           <w:p>
             <w:pPr>
@@ -2112,6 +2738,14 @@
         <w:tc>
           <w:tcPr>
             <w:tcW w:w="1306" w:type="pct"/>
+            <w:tcBorders>
+              <w:top w:val="nil"/>
+              <w:left w:val="nil"/>
+              <w:bottom w:val="nil"/>
+              <w:right w:val="nil"/>
+            </w:tcBorders>
+            <w:shd w:val="clear" w:color="D9D9D9" w:fill="D9D9D9"/>
+            <w:vAlign w:val="center"/>
           </w:tcPr>
           <w:p>
             <w:pPr>
@@ -2123,6 +2757,13 @@
                 <w:lang w:val="es-419"/>
               </w:rPr>
             </w:pPr>
+            <w:r>
+              <w:rPr>
+                <w:rFonts w:ascii="Dax-Regular" w:hAnsi="Dax-Regular" w:cs="Calibri"/>
+                <w:color w:val="000000"/>
+              </w:rPr>
+              <w:t>1122527,84</w:t>
+            </w:r>
           </w:p>
         </w:tc>
       </w:tr>
@@ -2157,6 +2798,14 @@
         <w:tc>
           <w:tcPr>
             <w:tcW w:w="1173" w:type="pct"/>
+            <w:tcBorders>
+              <w:top w:val="nil"/>
+              <w:left w:val="nil"/>
+              <w:bottom w:val="nil"/>
+              <w:right w:val="nil"/>
+            </w:tcBorders>
+            <w:shd w:val="clear" w:color="auto" w:fill="auto"/>
+            <w:vAlign w:val="center"/>
           </w:tcPr>
           <w:p>
             <w:pPr>
@@ -2173,6 +2822,14 @@
         <w:tc>
           <w:tcPr>
             <w:tcW w:w="1242" w:type="pct"/>
+            <w:tcBorders>
+              <w:top w:val="nil"/>
+              <w:left w:val="nil"/>
+              <w:bottom w:val="nil"/>
+              <w:right w:val="nil"/>
+            </w:tcBorders>
+            <w:shd w:val="clear" w:color="auto" w:fill="auto"/>
+            <w:vAlign w:val="center"/>
           </w:tcPr>
           <w:p>
             <w:pPr>
@@ -2189,6 +2846,14 @@
         <w:tc>
           <w:tcPr>
             <w:tcW w:w="1306" w:type="pct"/>
+            <w:tcBorders>
+              <w:top w:val="nil"/>
+              <w:left w:val="nil"/>
+              <w:bottom w:val="nil"/>
+              <w:right w:val="nil"/>
+            </w:tcBorders>
+            <w:shd w:val="clear" w:color="auto" w:fill="auto"/>
+            <w:vAlign w:val="center"/>
           </w:tcPr>
           <w:p>
             <w:pPr>
@@ -2200,6 +2865,13 @@
                 <w:lang w:val="es-419"/>
               </w:rPr>
             </w:pPr>
+            <w:r>
+              <w:rPr>
+                <w:rFonts w:ascii="Dax-Regular" w:hAnsi="Dax-Regular" w:cs="Calibri"/>
+                <w:color w:val="000000"/>
+              </w:rPr>
+              <w:t>5229443,25</w:t>
+            </w:r>
           </w:p>
         </w:tc>
       </w:tr>
@@ -2518,7 +3190,7 @@
     </w:tbl>
     <w:p>
       <w:pPr>
-        <w:pStyle w:val="Caption"/>
+        <w:pStyle w:val="Descripcin"/>
         <w:ind w:left="360"/>
         <w:rPr>
           <w:lang w:val="es-419"/>
@@ -2571,7 +3243,7 @@
     </w:p>
     <w:tbl>
       <w:tblPr>
-        <w:tblStyle w:val="GridTable2-Accent3"/>
+        <w:tblStyle w:val="Tablaconcuadrcula2-nfasis3"/>
         <w:tblW w:w="8790" w:type="dxa"/>
         <w:jc w:val="center"/>
         <w:tblLook w:val="04A0" w:firstRow="1" w:lastRow="0" w:firstColumn="1" w:lastColumn="0" w:noHBand="0" w:noVBand="1"/>
@@ -2725,6 +3397,14 @@
                 <w:lang w:val="es-419"/>
               </w:rPr>
             </w:pPr>
+            <w:r>
+              <w:rPr>
+                <w:rFonts w:ascii="Dax-Regular" w:hAnsi="Dax-Regular"/>
+                <w:noProof w:val="0"/>
+                <w:lang w:val="es-419"/>
+              </w:rPr>
+              <w:t>X</w:t>
+            </w:r>
           </w:p>
         </w:tc>
         <w:tc>
@@ -2816,6 +3496,14 @@
                 <w:lang w:val="es-419"/>
               </w:rPr>
             </w:pPr>
+            <w:r>
+              <w:rPr>
+                <w:rFonts w:ascii="Dax-Regular" w:hAnsi="Dax-Regular"/>
+                <w:noProof w:val="0"/>
+                <w:lang w:val="es-419"/>
+              </w:rPr>
+              <w:t>X</w:t>
+            </w:r>
           </w:p>
         </w:tc>
         <w:tc>
@@ -2888,6 +3576,14 @@
                 <w:lang w:val="es-419"/>
               </w:rPr>
             </w:pPr>
+            <w:r>
+              <w:rPr>
+                <w:rFonts w:ascii="Dax-Regular" w:hAnsi="Dax-Regular"/>
+                <w:noProof w:val="0"/>
+                <w:lang w:val="es-419"/>
+              </w:rPr>
+              <w:t>X</w:t>
+            </w:r>
           </w:p>
         </w:tc>
         <w:tc>
@@ -2911,7 +3607,7 @@
     </w:tbl>
     <w:p>
       <w:pPr>
-        <w:pStyle w:val="Caption"/>
+        <w:pStyle w:val="Descripcin"/>
         <w:jc w:val="center"/>
         <w:rPr>
           <w:lang w:val="es-419"/>
@@ -2972,7 +3668,7 @@
     </w:p>
     <w:p>
       <w:pPr>
-        <w:pStyle w:val="Heading2"/>
+        <w:pStyle w:val="Ttulo2"/>
         <w:rPr>
           <w:b/>
           <w:bCs/>
@@ -2992,7 +3688,7 @@
     </w:p>
     <w:p>
       <w:pPr>
-        <w:pStyle w:val="ListParagraph"/>
+        <w:pStyle w:val="Prrafodelista"/>
         <w:numPr>
           <w:ilvl w:val="0"/>
           <w:numId w:val="5"/>
@@ -3048,7 +3744,7 @@
     </w:p>
     <w:p>
       <w:pPr>
-        <w:pStyle w:val="ListParagraph"/>
+        <w:pStyle w:val="Prrafodelista"/>
         <w:numPr>
           <w:ilvl w:val="1"/>
           <w:numId w:val="5"/>
@@ -3070,7 +3766,71 @@
     </w:p>
     <w:p>
       <w:pPr>
-        <w:pStyle w:val="ListParagraph"/>
+        <w:pStyle w:val="Prrafodelista"/>
+        <w:spacing w:after="0"/>
+        <w:ind w:left="1440"/>
+        <w:jc w:val="both"/>
+      </w:pPr>
+    </w:p>
+    <w:p>
+      <w:pPr>
+        <w:pStyle w:val="Prrafodelista"/>
+        <w:spacing w:after="0"/>
+        <w:ind w:left="1440"/>
+        <w:jc w:val="both"/>
+        <w:rPr>
+          <w:rFonts w:ascii="Dax-Regular" w:hAnsi="Dax-Regular"/>
+          <w:lang w:val="es-419"/>
+        </w:rPr>
+      </w:pPr>
+      <w:r>
+        <w:drawing>
+          <wp:inline distT="0" distB="0" distL="0" distR="0" wp14:anchorId="5E7BD8E4" wp14:editId="3C9AC3F3">
+            <wp:extent cx="3451860" cy="2152086"/>
+            <wp:effectExtent l="0" t="0" r="0" b="635"/>
+            <wp:docPr id="1" name="Imagen 1"/>
+            <wp:cNvGraphicFramePr>
+              <a:graphicFrameLocks xmlns:a="http://schemas.openxmlformats.org/drawingml/2006/main" noChangeAspect="1"/>
+            </wp:cNvGraphicFramePr>
+            <a:graphic xmlns:a="http://schemas.openxmlformats.org/drawingml/2006/main">
+              <a:graphicData uri="http://schemas.openxmlformats.org/drawingml/2006/picture">
+                <pic:pic xmlns:pic="http://schemas.openxmlformats.org/drawingml/2006/picture">
+                  <pic:nvPicPr>
+                    <pic:cNvPr id="1" name=""/>
+                    <pic:cNvPicPr/>
+                  </pic:nvPicPr>
+                  <pic:blipFill rotWithShape="1">
+                    <a:blip r:embed="rId8"/>
+                    <a:srcRect l="28590" t="29859" r="29872" b="24102"/>
+                    <a:stretch/>
+                  </pic:blipFill>
+                  <pic:spPr bwMode="auto">
+                    <a:xfrm>
+                      <a:off x="0" y="0"/>
+                      <a:ext cx="3453628" cy="2153188"/>
+                    </a:xfrm>
+                    <a:prstGeom prst="rect">
+                      <a:avLst/>
+                    </a:prstGeom>
+                    <a:ln>
+                      <a:noFill/>
+                    </a:ln>
+                    <a:extLst>
+                      <a:ext uri="{53640926-AAD7-44D8-BBD7-CCE9431645EC}">
+                        <a14:shadowObscured xmlns:a14="http://schemas.microsoft.com/office/drawing/2010/main"/>
+                      </a:ext>
+                    </a:extLst>
+                  </pic:spPr>
+                </pic:pic>
+              </a:graphicData>
+            </a:graphic>
+          </wp:inline>
+        </w:drawing>
+      </w:r>
+    </w:p>
+    <w:p>
+      <w:pPr>
+        <w:pStyle w:val="Prrafodelista"/>
         <w:numPr>
           <w:ilvl w:val="1"/>
           <w:numId w:val="5"/>
@@ -3092,7 +3852,220 @@
     </w:p>
     <w:p>
       <w:pPr>
-        <w:pStyle w:val="ListParagraph"/>
+        <w:pStyle w:val="Prrafodelista"/>
+        <w:spacing w:after="0"/>
+        <w:jc w:val="both"/>
+      </w:pPr>
+    </w:p>
+    <w:p>
+      <w:pPr>
+        <w:pStyle w:val="Prrafodelista"/>
+        <w:spacing w:after="0"/>
+        <w:jc w:val="both"/>
+        <w:rPr>
+          <w:rFonts w:ascii="Dax-Regular" w:hAnsi="Dax-Regular"/>
+          <w:lang w:val="es-419"/>
+        </w:rPr>
+      </w:pPr>
+      <w:r>
+        <w:rPr>
+          <w:rFonts w:ascii="Dax-Regular" w:hAnsi="Dax-Regular"/>
+          <w:lang w:val="es-419"/>
+        </w:rPr>
+        <w:t xml:space="preserve">           </w:t>
+      </w:r>
+      <w:r>
+        <w:drawing>
+          <wp:inline distT="0" distB="0" distL="0" distR="0" wp14:anchorId="6FBFBC9E" wp14:editId="26850E6A">
+            <wp:extent cx="3581400" cy="2256619"/>
+            <wp:effectExtent l="0" t="0" r="0" b="0"/>
+            <wp:docPr id="2" name="Imagen 2"/>
+            <wp:cNvGraphicFramePr>
+              <a:graphicFrameLocks xmlns:a="http://schemas.openxmlformats.org/drawingml/2006/main" noChangeAspect="1"/>
+            </wp:cNvGraphicFramePr>
+            <a:graphic xmlns:a="http://schemas.openxmlformats.org/drawingml/2006/main">
+              <a:graphicData uri="http://schemas.openxmlformats.org/drawingml/2006/picture">
+                <pic:pic xmlns:pic="http://schemas.openxmlformats.org/drawingml/2006/picture">
+                  <pic:nvPicPr>
+                    <pic:cNvPr id="1" name=""/>
+                    <pic:cNvPicPr/>
+                  </pic:nvPicPr>
+                  <pic:blipFill rotWithShape="1">
+                    <a:blip r:embed="rId8"/>
+                    <a:srcRect l="29231" t="29402" r="29872" b="24786"/>
+                    <a:stretch/>
+                  </pic:blipFill>
+                  <pic:spPr bwMode="auto">
+                    <a:xfrm>
+                      <a:off x="0" y="0"/>
+                      <a:ext cx="3583157" cy="2257726"/>
+                    </a:xfrm>
+                    <a:prstGeom prst="rect">
+                      <a:avLst/>
+                    </a:prstGeom>
+                    <a:ln>
+                      <a:noFill/>
+                    </a:ln>
+                    <a:extLst>
+                      <a:ext uri="{53640926-AAD7-44D8-BBD7-CCE9431645EC}">
+                        <a14:shadowObscured xmlns:a14="http://schemas.microsoft.com/office/drawing/2010/main"/>
+                      </a:ext>
+                    </a:extLst>
+                  </pic:spPr>
+                </pic:pic>
+              </a:graphicData>
+            </a:graphic>
+          </wp:inline>
+        </w:drawing>
+      </w:r>
+    </w:p>
+    <w:p>
+      <w:pPr>
+        <w:pStyle w:val="Prrafodelista"/>
+        <w:spacing w:after="0"/>
+        <w:ind w:left="1440"/>
+        <w:jc w:val="both"/>
+        <w:rPr>
+          <w:rFonts w:ascii="Dax-Regular" w:hAnsi="Dax-Regular"/>
+          <w:lang w:val="es-419"/>
+        </w:rPr>
+      </w:pPr>
+    </w:p>
+    <w:p>
+      <w:pPr>
+        <w:pStyle w:val="Prrafodelista"/>
+        <w:spacing w:after="0"/>
+        <w:ind w:left="1440"/>
+        <w:jc w:val="both"/>
+        <w:rPr>
+          <w:rFonts w:ascii="Dax-Regular" w:hAnsi="Dax-Regular"/>
+          <w:lang w:val="es-419"/>
+        </w:rPr>
+      </w:pPr>
+    </w:p>
+    <w:p>
+      <w:pPr>
+        <w:pStyle w:val="Prrafodelista"/>
+        <w:spacing w:after="0"/>
+        <w:ind w:left="1440"/>
+        <w:jc w:val="both"/>
+        <w:rPr>
+          <w:rFonts w:ascii="Dax-Regular" w:hAnsi="Dax-Regular"/>
+          <w:lang w:val="es-419"/>
+        </w:rPr>
+      </w:pPr>
+    </w:p>
+    <w:p>
+      <w:pPr>
+        <w:pStyle w:val="Prrafodelista"/>
+        <w:spacing w:after="0"/>
+        <w:ind w:left="1440"/>
+        <w:jc w:val="both"/>
+        <w:rPr>
+          <w:rFonts w:ascii="Dax-Regular" w:hAnsi="Dax-Regular"/>
+          <w:lang w:val="es-419"/>
+        </w:rPr>
+      </w:pPr>
+    </w:p>
+    <w:p>
+      <w:pPr>
+        <w:pStyle w:val="Prrafodelista"/>
+        <w:spacing w:after="0"/>
+        <w:ind w:left="1440"/>
+        <w:jc w:val="both"/>
+        <w:rPr>
+          <w:rFonts w:ascii="Dax-Regular" w:hAnsi="Dax-Regular"/>
+          <w:lang w:val="es-419"/>
+        </w:rPr>
+      </w:pPr>
+    </w:p>
+    <w:p>
+      <w:pPr>
+        <w:pStyle w:val="Prrafodelista"/>
+        <w:spacing w:after="0"/>
+        <w:ind w:left="1440"/>
+        <w:jc w:val="both"/>
+        <w:rPr>
+          <w:rFonts w:ascii="Dax-Regular" w:hAnsi="Dax-Regular"/>
+          <w:lang w:val="es-419"/>
+        </w:rPr>
+      </w:pPr>
+    </w:p>
+    <w:p>
+      <w:pPr>
+        <w:pStyle w:val="Prrafodelista"/>
+        <w:spacing w:after="0"/>
+        <w:ind w:left="1440"/>
+        <w:jc w:val="both"/>
+        <w:rPr>
+          <w:rFonts w:ascii="Dax-Regular" w:hAnsi="Dax-Regular"/>
+          <w:lang w:val="es-419"/>
+        </w:rPr>
+      </w:pPr>
+    </w:p>
+    <w:p>
+      <w:pPr>
+        <w:pStyle w:val="Prrafodelista"/>
+        <w:spacing w:after="0"/>
+        <w:ind w:left="1440"/>
+        <w:jc w:val="both"/>
+        <w:rPr>
+          <w:rFonts w:ascii="Dax-Regular" w:hAnsi="Dax-Regular"/>
+          <w:lang w:val="es-419"/>
+        </w:rPr>
+      </w:pPr>
+    </w:p>
+    <w:p>
+      <w:pPr>
+        <w:pStyle w:val="Prrafodelista"/>
+        <w:spacing w:after="0"/>
+        <w:ind w:left="1440"/>
+        <w:jc w:val="both"/>
+        <w:rPr>
+          <w:rFonts w:ascii="Dax-Regular" w:hAnsi="Dax-Regular"/>
+          <w:lang w:val="es-419"/>
+        </w:rPr>
+      </w:pPr>
+    </w:p>
+    <w:p>
+      <w:pPr>
+        <w:pStyle w:val="Prrafodelista"/>
+        <w:spacing w:after="0"/>
+        <w:ind w:left="1440"/>
+        <w:jc w:val="both"/>
+        <w:rPr>
+          <w:rFonts w:ascii="Dax-Regular" w:hAnsi="Dax-Regular"/>
+          <w:lang w:val="es-419"/>
+        </w:rPr>
+      </w:pPr>
+    </w:p>
+    <w:p>
+      <w:pPr>
+        <w:pStyle w:val="Prrafodelista"/>
+        <w:spacing w:after="0"/>
+        <w:ind w:left="1440"/>
+        <w:jc w:val="both"/>
+        <w:rPr>
+          <w:rFonts w:ascii="Dax-Regular" w:hAnsi="Dax-Regular"/>
+          <w:lang w:val="es-419"/>
+        </w:rPr>
+      </w:pPr>
+    </w:p>
+    <w:p>
+      <w:pPr>
+        <w:pStyle w:val="Prrafodelista"/>
+        <w:spacing w:after="0"/>
+        <w:ind w:left="1440"/>
+        <w:jc w:val="both"/>
+        <w:rPr>
+          <w:rFonts w:ascii="Dax-Regular" w:hAnsi="Dax-Regular"/>
+          <w:lang w:val="es-419"/>
+        </w:rPr>
+      </w:pPr>
+    </w:p>
+    <w:p>
+      <w:pPr>
+        <w:pStyle w:val="Prrafodelista"/>
         <w:numPr>
           <w:ilvl w:val="1"/>
           <w:numId w:val="5"/>
@@ -3109,6 +4082,7 @@
           <w:rFonts w:ascii="Dax-Regular" w:hAnsi="Dax-Regular"/>
           <w:lang w:val="es-419"/>
         </w:rPr>
+        <w:lastRenderedPageBreak/>
         <w:t xml:space="preserve">Comparación de rendimiento para </w:t>
       </w:r>
       <w:proofErr w:type="spellStart"/>
@@ -3146,7 +4120,72 @@
     </w:p>
     <w:p>
       <w:pPr>
-        <w:pStyle w:val="ListParagraph"/>
+        <w:pStyle w:val="Prrafodelista"/>
+        <w:spacing w:after="0"/>
+        <w:jc w:val="both"/>
+        <w:rPr>
+          <w:lang w:val="es-CO"/>
+        </w:rPr>
+      </w:pPr>
+    </w:p>
+    <w:p>
+      <w:pPr>
+        <w:pStyle w:val="Prrafodelista"/>
+        <w:spacing w:after="0"/>
+        <w:jc w:val="both"/>
+        <w:rPr>
+          <w:rFonts w:ascii="Dax-Regular" w:hAnsi="Dax-Regular"/>
+          <w:lang w:val="es-419"/>
+        </w:rPr>
+      </w:pPr>
+      <w:r>
+        <w:drawing>
+          <wp:inline distT="0" distB="0" distL="0" distR="0" wp14:anchorId="30D791B4" wp14:editId="2F9BF23D">
+            <wp:extent cx="3200400" cy="2034988"/>
+            <wp:effectExtent l="0" t="0" r="0" b="3810"/>
+            <wp:docPr id="3" name="Imagen 3"/>
+            <wp:cNvGraphicFramePr>
+              <a:graphicFrameLocks xmlns:a="http://schemas.openxmlformats.org/drawingml/2006/main" noChangeAspect="1"/>
+            </wp:cNvGraphicFramePr>
+            <a:graphic xmlns:a="http://schemas.openxmlformats.org/drawingml/2006/main">
+              <a:graphicData uri="http://schemas.openxmlformats.org/drawingml/2006/picture">
+                <pic:pic xmlns:pic="http://schemas.openxmlformats.org/drawingml/2006/picture">
+                  <pic:nvPicPr>
+                    <pic:cNvPr id="1" name=""/>
+                    <pic:cNvPicPr/>
+                  </pic:nvPicPr>
+                  <pic:blipFill rotWithShape="1">
+                    <a:blip r:embed="rId9"/>
+                    <a:srcRect l="26539" t="26667" r="27692" b="21595"/>
+                    <a:stretch/>
+                  </pic:blipFill>
+                  <pic:spPr bwMode="auto">
+                    <a:xfrm>
+                      <a:off x="0" y="0"/>
+                      <a:ext cx="3204550" cy="2037627"/>
+                    </a:xfrm>
+                    <a:prstGeom prst="rect">
+                      <a:avLst/>
+                    </a:prstGeom>
+                    <a:ln>
+                      <a:noFill/>
+                    </a:ln>
+                    <a:extLst>
+                      <a:ext uri="{53640926-AAD7-44D8-BBD7-CCE9431645EC}">
+                        <a14:shadowObscured xmlns:a14="http://schemas.microsoft.com/office/drawing/2010/main"/>
+                      </a:ext>
+                    </a:extLst>
+                  </pic:spPr>
+                </pic:pic>
+              </a:graphicData>
+            </a:graphic>
+          </wp:inline>
+        </w:drawing>
+      </w:r>
+    </w:p>
+    <w:p>
+      <w:pPr>
+        <w:pStyle w:val="Prrafodelista"/>
         <w:numPr>
           <w:ilvl w:val="1"/>
           <w:numId w:val="5"/>
@@ -3200,7 +4239,79 @@
     </w:p>
     <w:p>
       <w:pPr>
-        <w:pStyle w:val="ListParagraph"/>
+        <w:spacing w:after="0"/>
+        <w:jc w:val="both"/>
+        <w:rPr>
+          <w:rFonts w:ascii="Dax-Regular" w:hAnsi="Dax-Regular"/>
+          <w:lang w:val="es-419"/>
+        </w:rPr>
+      </w:pPr>
+    </w:p>
+    <w:p>
+      <w:pPr>
+        <w:spacing w:after="0"/>
+        <w:ind w:left="1440"/>
+        <w:jc w:val="both"/>
+      </w:pPr>
+    </w:p>
+    <w:p>
+      <w:pPr>
+        <w:spacing w:after="0"/>
+        <w:ind w:left="1440"/>
+        <w:jc w:val="both"/>
+        <w:rPr>
+          <w:rFonts w:ascii="Dax-Regular" w:hAnsi="Dax-Regular"/>
+          <w:lang w:val="es-419"/>
+        </w:rPr>
+      </w:pPr>
+      <w:r>
+        <w:drawing>
+          <wp:inline distT="0" distB="0" distL="0" distR="0" wp14:anchorId="716ED960" wp14:editId="0C758FE8">
+            <wp:extent cx="3064515" cy="1958340"/>
+            <wp:effectExtent l="0" t="0" r="2540" b="3810"/>
+            <wp:docPr id="4" name="Imagen 4"/>
+            <wp:cNvGraphicFramePr>
+              <a:graphicFrameLocks xmlns:a="http://schemas.openxmlformats.org/drawingml/2006/main" noChangeAspect="1"/>
+            </wp:cNvGraphicFramePr>
+            <a:graphic xmlns:a="http://schemas.openxmlformats.org/drawingml/2006/main">
+              <a:graphicData uri="http://schemas.openxmlformats.org/drawingml/2006/picture">
+                <pic:pic xmlns:pic="http://schemas.openxmlformats.org/drawingml/2006/picture">
+                  <pic:nvPicPr>
+                    <pic:cNvPr id="1" name=""/>
+                    <pic:cNvPicPr/>
+                  </pic:nvPicPr>
+                  <pic:blipFill rotWithShape="1">
+                    <a:blip r:embed="rId10"/>
+                    <a:srcRect l="25384" t="25527" r="26666" b="20000"/>
+                    <a:stretch/>
+                  </pic:blipFill>
+                  <pic:spPr bwMode="auto">
+                    <a:xfrm>
+                      <a:off x="0" y="0"/>
+                      <a:ext cx="3065331" cy="1958861"/>
+                    </a:xfrm>
+                    <a:prstGeom prst="rect">
+                      <a:avLst/>
+                    </a:prstGeom>
+                    <a:ln>
+                      <a:noFill/>
+                    </a:ln>
+                    <a:extLst>
+                      <a:ext uri="{53640926-AAD7-44D8-BBD7-CCE9431645EC}">
+                        <a14:shadowObscured xmlns:a14="http://schemas.microsoft.com/office/drawing/2010/main"/>
+                      </a:ext>
+                    </a:extLst>
+                  </pic:spPr>
+                </pic:pic>
+              </a:graphicData>
+            </a:graphic>
+          </wp:inline>
+        </w:drawing>
+      </w:r>
+    </w:p>
+    <w:p>
+      <w:pPr>
+        <w:pStyle w:val="Prrafodelista"/>
         <w:numPr>
           <w:ilvl w:val="1"/>
           <w:numId w:val="5"/>
@@ -3238,7 +4349,70 @@
     </w:p>
     <w:p>
       <w:pPr>
-        <w:pStyle w:val="Heading1"/>
+        <w:spacing w:after="0"/>
+        <w:jc w:val="both"/>
+      </w:pPr>
+    </w:p>
+    <w:p>
+      <w:pPr>
+        <w:spacing w:after="0"/>
+        <w:jc w:val="both"/>
+        <w:rPr>
+          <w:rFonts w:ascii="Dax-Regular" w:hAnsi="Dax-Regular"/>
+          <w:lang w:val="es-419"/>
+        </w:rPr>
+      </w:pPr>
+      <w:r>
+        <w:t xml:space="preserve">                         </w:t>
+      </w:r>
+      <w:r>
+        <w:drawing>
+          <wp:inline distT="0" distB="0" distL="0" distR="0" wp14:anchorId="5255F97A" wp14:editId="248CFB66">
+            <wp:extent cx="3679960" cy="2247900"/>
+            <wp:effectExtent l="0" t="0" r="0" b="0"/>
+            <wp:docPr id="5" name="Imagen 5"/>
+            <wp:cNvGraphicFramePr>
+              <a:graphicFrameLocks xmlns:a="http://schemas.openxmlformats.org/drawingml/2006/main" noChangeAspect="1"/>
+            </wp:cNvGraphicFramePr>
+            <a:graphic xmlns:a="http://schemas.openxmlformats.org/drawingml/2006/main">
+              <a:graphicData uri="http://schemas.openxmlformats.org/drawingml/2006/picture">
+                <pic:pic xmlns:pic="http://schemas.openxmlformats.org/drawingml/2006/picture">
+                  <pic:nvPicPr>
+                    <pic:cNvPr id="1" name=""/>
+                    <pic:cNvPicPr/>
+                  </pic:nvPicPr>
+                  <pic:blipFill rotWithShape="1">
+                    <a:blip r:embed="rId11"/>
+                    <a:srcRect l="22563" t="23020" r="23078" b="17948"/>
+                    <a:stretch/>
+                  </pic:blipFill>
+                  <pic:spPr bwMode="auto">
+                    <a:xfrm>
+                      <a:off x="0" y="0"/>
+                      <a:ext cx="3682028" cy="2249163"/>
+                    </a:xfrm>
+                    <a:prstGeom prst="rect">
+                      <a:avLst/>
+                    </a:prstGeom>
+                    <a:ln>
+                      <a:noFill/>
+                    </a:ln>
+                    <a:extLst>
+                      <a:ext uri="{53640926-AAD7-44D8-BBD7-CCE9431645EC}">
+                        <a14:shadowObscured xmlns:a14="http://schemas.microsoft.com/office/drawing/2010/main"/>
+                      </a:ext>
+                    </a:extLst>
+                  </pic:spPr>
+                </pic:pic>
+              </a:graphicData>
+            </a:graphic>
+          </wp:inline>
+        </w:drawing>
+      </w:r>
+    </w:p>
+    <w:p>
+      <w:pPr>
+        <w:pStyle w:val="Ttulo1"/>
         <w:rPr>
           <w:b/>
           <w:bCs/>
@@ -3253,12 +4427,13 @@
           <w:noProof w:val="0"/>
           <w:lang w:val="es-419"/>
         </w:rPr>
+        <w:lastRenderedPageBreak/>
         <w:t>Maquina 2</w:t>
       </w:r>
     </w:p>
     <w:p>
       <w:pPr>
-        <w:pStyle w:val="Heading2"/>
+        <w:pStyle w:val="Ttulo2"/>
         <w:rPr>
           <w:b/>
           <w:bCs/>
@@ -3278,7 +4453,7 @@
     </w:p>
     <w:tbl>
       <w:tblPr>
-        <w:tblStyle w:val="GridTable2"/>
+        <w:tblStyle w:val="Tabladecuadrcula2"/>
         <w:tblW w:w="5000" w:type="pct"/>
         <w:jc w:val="center"/>
         <w:tblLook w:val="04A0" w:firstRow="1" w:lastRow="0" w:firstColumn="1" w:lastColumn="0" w:noHBand="0" w:noVBand="1"/>
@@ -3525,6 +4700,7 @@
         <w:tc>
           <w:tcPr>
             <w:tcW w:w="1173" w:type="pct"/>
+            <w:vAlign w:val="center"/>
           </w:tcPr>
           <w:p>
             <w:pPr>
@@ -3536,11 +4712,19 @@
                 <w:lang w:val="es-419"/>
               </w:rPr>
             </w:pPr>
+            <w:r>
+              <w:rPr>
+                <w:rFonts w:ascii="Dax-Regular" w:hAnsi="Dax-Regular" w:cs="Calibri"/>
+                <w:color w:val="000000"/>
+              </w:rPr>
+              <w:t>750,00</w:t>
+            </w:r>
           </w:p>
         </w:tc>
         <w:tc>
           <w:tcPr>
             <w:tcW w:w="1154" w:type="pct"/>
+            <w:vAlign w:val="center"/>
           </w:tcPr>
           <w:p>
             <w:pPr>
@@ -3552,11 +4736,19 @@
                 <w:lang w:val="es-419"/>
               </w:rPr>
             </w:pPr>
+            <w:r>
+              <w:rPr>
+                <w:rFonts w:ascii="Dax-Regular" w:hAnsi="Dax-Regular" w:cs="Calibri"/>
+                <w:color w:val="000000"/>
+              </w:rPr>
+              <w:t>796,88</w:t>
+            </w:r>
           </w:p>
         </w:tc>
         <w:tc>
           <w:tcPr>
             <w:tcW w:w="1394" w:type="pct"/>
+            <w:vAlign w:val="center"/>
           </w:tcPr>
           <w:p>
             <w:pPr>
@@ -3568,6 +4760,13 @@
                 <w:lang w:val="es-419"/>
               </w:rPr>
             </w:pPr>
+            <w:r>
+              <w:rPr>
+                <w:rFonts w:ascii="Dax-Regular" w:hAnsi="Dax-Regular" w:cs="Calibri"/>
+                <w:color w:val="000000"/>
+              </w:rPr>
+              <w:t>31,25</w:t>
+            </w:r>
           </w:p>
         </w:tc>
       </w:tr>
@@ -3602,6 +4801,7 @@
         <w:tc>
           <w:tcPr>
             <w:tcW w:w="1173" w:type="pct"/>
+            <w:vAlign w:val="center"/>
           </w:tcPr>
           <w:p>
             <w:pPr>
@@ -3613,11 +4813,19 @@
                 <w:lang w:val="es-419"/>
               </w:rPr>
             </w:pPr>
+            <w:r>
+              <w:rPr>
+                <w:rFonts w:ascii="Dax-Regular" w:hAnsi="Dax-Regular" w:cs="Calibri"/>
+                <w:color w:val="000000"/>
+              </w:rPr>
+              <w:t>2969,75</w:t>
+            </w:r>
           </w:p>
         </w:tc>
         <w:tc>
           <w:tcPr>
             <w:tcW w:w="1154" w:type="pct"/>
+            <w:vAlign w:val="center"/>
           </w:tcPr>
           <w:p>
             <w:pPr>
@@ -3629,11 +4837,19 @@
                 <w:lang w:val="es-419"/>
               </w:rPr>
             </w:pPr>
+            <w:r>
+              <w:rPr>
+                <w:rFonts w:ascii="Dax-Regular" w:hAnsi="Dax-Regular" w:cs="Calibri"/>
+                <w:color w:val="000000"/>
+              </w:rPr>
+              <w:t>3421,88</w:t>
+            </w:r>
           </w:p>
         </w:tc>
         <w:tc>
           <w:tcPr>
             <w:tcW w:w="1394" w:type="pct"/>
+            <w:vAlign w:val="center"/>
           </w:tcPr>
           <w:p>
             <w:pPr>
@@ -3645,6 +4861,13 @@
                 <w:lang w:val="es-419"/>
               </w:rPr>
             </w:pPr>
+            <w:r>
+              <w:rPr>
+                <w:rFonts w:ascii="Dax-Regular" w:hAnsi="Dax-Regular" w:cs="Calibri"/>
+                <w:color w:val="000000"/>
+              </w:rPr>
+              <w:t>98,96</w:t>
+            </w:r>
           </w:p>
         </w:tc>
       </w:tr>
@@ -3680,6 +4903,7 @@
         <w:tc>
           <w:tcPr>
             <w:tcW w:w="1173" w:type="pct"/>
+            <w:vAlign w:val="center"/>
           </w:tcPr>
           <w:p>
             <w:pPr>
@@ -3691,11 +4915,19 @@
                 <w:lang w:val="es-419"/>
               </w:rPr>
             </w:pPr>
+            <w:r>
+              <w:rPr>
+                <w:rFonts w:ascii="Dax-Regular" w:hAnsi="Dax-Regular" w:cs="Calibri"/>
+                <w:color w:val="000000"/>
+              </w:rPr>
+              <w:t>12250,00</w:t>
+            </w:r>
           </w:p>
         </w:tc>
         <w:tc>
           <w:tcPr>
             <w:tcW w:w="1154" w:type="pct"/>
+            <w:vAlign w:val="center"/>
           </w:tcPr>
           <w:p>
             <w:pPr>
@@ -3707,11 +4939,19 @@
                 <w:lang w:val="es-419"/>
               </w:rPr>
             </w:pPr>
+            <w:r>
+              <w:rPr>
+                <w:rFonts w:ascii="Dax-Regular" w:hAnsi="Dax-Regular" w:cs="Calibri"/>
+                <w:color w:val="000000"/>
+              </w:rPr>
+              <w:t>14359,37</w:t>
+            </w:r>
           </w:p>
         </w:tc>
         <w:tc>
           <w:tcPr>
             <w:tcW w:w="1394" w:type="pct"/>
+            <w:vAlign w:val="center"/>
           </w:tcPr>
           <w:p>
             <w:pPr>
@@ -3723,6 +4963,13 @@
                 <w:lang w:val="es-419"/>
               </w:rPr>
             </w:pPr>
+            <w:r>
+              <w:rPr>
+                <w:rFonts w:ascii="Dax-Regular" w:hAnsi="Dax-Regular" w:cs="Calibri"/>
+                <w:color w:val="000000"/>
+              </w:rPr>
+              <w:t>192,70</w:t>
+            </w:r>
           </w:p>
         </w:tc>
       </w:tr>
@@ -3757,6 +5004,7 @@
         <w:tc>
           <w:tcPr>
             <w:tcW w:w="1173" w:type="pct"/>
+            <w:vAlign w:val="center"/>
           </w:tcPr>
           <w:p>
             <w:pPr>
@@ -3768,11 +5016,19 @@
                 <w:lang w:val="es-419"/>
               </w:rPr>
             </w:pPr>
+            <w:r>
+              <w:rPr>
+                <w:rFonts w:ascii="Dax-Regular" w:hAnsi="Dax-Regular" w:cs="Calibri"/>
+                <w:color w:val="000000"/>
+              </w:rPr>
+              <w:t>51078,00</w:t>
+            </w:r>
           </w:p>
         </w:tc>
         <w:tc>
           <w:tcPr>
             <w:tcW w:w="1154" w:type="pct"/>
+            <w:vAlign w:val="center"/>
           </w:tcPr>
           <w:p>
             <w:pPr>
@@ -3784,11 +5040,19 @@
                 <w:lang w:val="es-419"/>
               </w:rPr>
             </w:pPr>
+            <w:r>
+              <w:rPr>
+                <w:rFonts w:ascii="Dax-Regular" w:hAnsi="Dax-Regular" w:cs="Calibri"/>
+                <w:color w:val="000000"/>
+              </w:rPr>
+              <w:t>58250,00</w:t>
+            </w:r>
           </w:p>
         </w:tc>
         <w:tc>
           <w:tcPr>
             <w:tcW w:w="1394" w:type="pct"/>
+            <w:vAlign w:val="center"/>
           </w:tcPr>
           <w:p>
             <w:pPr>
@@ -3800,6 +5064,13 @@
                 <w:lang w:val="es-419"/>
               </w:rPr>
             </w:pPr>
+            <w:r>
+              <w:rPr>
+                <w:rFonts w:ascii="Dax-Regular" w:hAnsi="Dax-Regular" w:cs="Calibri"/>
+                <w:color w:val="000000"/>
+              </w:rPr>
+              <w:t>515,62</w:t>
+            </w:r>
           </w:p>
         </w:tc>
       </w:tr>
@@ -3835,6 +5106,7 @@
         <w:tc>
           <w:tcPr>
             <w:tcW w:w="1173" w:type="pct"/>
+            <w:vAlign w:val="center"/>
           </w:tcPr>
           <w:p>
             <w:pPr>
@@ -3846,11 +5118,19 @@
                 <w:lang w:val="es-419"/>
               </w:rPr>
             </w:pPr>
+            <w:r>
+              <w:rPr>
+                <w:rFonts w:ascii="Dax-Regular" w:hAnsi="Dax-Regular" w:cs="Calibri"/>
+                <w:color w:val="000000"/>
+              </w:rPr>
+              <w:t>198375,00</w:t>
+            </w:r>
           </w:p>
         </w:tc>
         <w:tc>
           <w:tcPr>
             <w:tcW w:w="1154" w:type="pct"/>
+            <w:vAlign w:val="center"/>
           </w:tcPr>
           <w:p>
             <w:pPr>
@@ -3862,11 +5142,19 @@
                 <w:lang w:val="es-419"/>
               </w:rPr>
             </w:pPr>
+            <w:r>
+              <w:rPr>
+                <w:rFonts w:ascii="Dax-Regular" w:hAnsi="Dax-Regular" w:cs="Calibri"/>
+                <w:color w:val="000000"/>
+              </w:rPr>
+              <w:t>222703,12</w:t>
+            </w:r>
           </w:p>
         </w:tc>
         <w:tc>
           <w:tcPr>
             <w:tcW w:w="1394" w:type="pct"/>
+            <w:vAlign w:val="center"/>
           </w:tcPr>
           <w:p>
             <w:pPr>
@@ -3878,6 +5166,13 @@
                 <w:lang w:val="es-419"/>
               </w:rPr>
             </w:pPr>
+            <w:r>
+              <w:rPr>
+                <w:rFonts w:ascii="Dax-Regular" w:hAnsi="Dax-Regular" w:cs="Calibri"/>
+                <w:color w:val="000000"/>
+              </w:rPr>
+              <w:t>1203,12</w:t>
+            </w:r>
           </w:p>
         </w:tc>
       </w:tr>
@@ -3944,6 +5239,7 @@
         <w:tc>
           <w:tcPr>
             <w:tcW w:w="1394" w:type="pct"/>
+            <w:vAlign w:val="center"/>
           </w:tcPr>
           <w:p>
             <w:pPr>
@@ -3955,6 +5251,13 @@
                 <w:lang w:val="es-419"/>
               </w:rPr>
             </w:pPr>
+            <w:r>
+              <w:rPr>
+                <w:rFonts w:ascii="Dax-Regular" w:hAnsi="Dax-Regular" w:cs="Calibri"/>
+                <w:color w:val="000000"/>
+              </w:rPr>
+              <w:t>2723,95</w:t>
+            </w:r>
           </w:p>
         </w:tc>
       </w:tr>
@@ -4022,6 +5325,7 @@
         <w:tc>
           <w:tcPr>
             <w:tcW w:w="1394" w:type="pct"/>
+            <w:vAlign w:val="center"/>
           </w:tcPr>
           <w:p>
             <w:pPr>
@@ -4033,6 +5337,13 @@
                 <w:lang w:val="es-419"/>
               </w:rPr>
             </w:pPr>
+            <w:r>
+              <w:rPr>
+                <w:rFonts w:ascii="Dax-Regular" w:hAnsi="Dax-Regular" w:cs="Calibri"/>
+                <w:color w:val="000000"/>
+              </w:rPr>
+              <w:t>7333,33</w:t>
+            </w:r>
           </w:p>
         </w:tc>
       </w:tr>
@@ -4099,6 +5410,7 @@
         <w:tc>
           <w:tcPr>
             <w:tcW w:w="1394" w:type="pct"/>
+            <w:vAlign w:val="center"/>
           </w:tcPr>
           <w:p>
             <w:pPr>
@@ -4110,6 +5422,13 @@
                 <w:lang w:val="es-419"/>
               </w:rPr>
             </w:pPr>
+            <w:r>
+              <w:rPr>
+                <w:rFonts w:ascii="Dax-Regular" w:hAnsi="Dax-Regular" w:cs="Calibri"/>
+                <w:color w:val="000000"/>
+              </w:rPr>
+              <w:t>17960,94</w:t>
+            </w:r>
           </w:p>
         </w:tc>
       </w:tr>
@@ -4177,6 +5496,7 @@
         <w:tc>
           <w:tcPr>
             <w:tcW w:w="1394" w:type="pct"/>
+            <w:vAlign w:val="center"/>
           </w:tcPr>
           <w:p>
             <w:pPr>
@@ -4188,6 +5508,13 @@
                 <w:lang w:val="es-419"/>
               </w:rPr>
             </w:pPr>
+            <w:r>
+              <w:rPr>
+                <w:rFonts w:ascii="Dax-Regular" w:hAnsi="Dax-Regular" w:cs="Calibri"/>
+                <w:color w:val="000000"/>
+              </w:rPr>
+              <w:t>38781,25</w:t>
+            </w:r>
           </w:p>
         </w:tc>
       </w:tr>
@@ -4273,7 +5600,7 @@
     </w:tbl>
     <w:p>
       <w:pPr>
-        <w:pStyle w:val="Caption"/>
+        <w:pStyle w:val="Descripcin"/>
         <w:jc w:val="center"/>
         <w:rPr>
           <w:lang w:val="es-419"/>
@@ -4324,7 +5651,7 @@
     </w:p>
     <w:tbl>
       <w:tblPr>
-        <w:tblStyle w:val="GridTable2"/>
+        <w:tblStyle w:val="Tabladecuadrcula2"/>
         <w:tblW w:w="5000" w:type="pct"/>
         <w:jc w:val="center"/>
         <w:tblLook w:val="04A0" w:firstRow="1" w:lastRow="0" w:firstColumn="1" w:lastColumn="0" w:noHBand="0" w:noVBand="1"/>
@@ -4571,6 +5898,7 @@
         <w:tc>
           <w:tcPr>
             <w:tcW w:w="1173" w:type="pct"/>
+            <w:vAlign w:val="center"/>
           </w:tcPr>
           <w:p>
             <w:pPr>
@@ -4582,11 +5910,19 @@
                 <w:lang w:val="es-419"/>
               </w:rPr>
             </w:pPr>
+            <w:r>
+              <w:rPr>
+                <w:rFonts w:ascii="Dax-Regular" w:hAnsi="Dax-Regular" w:cs="Calibri"/>
+                <w:color w:val="000000"/>
+              </w:rPr>
+              <w:t>56906</w:t>
+            </w:r>
           </w:p>
         </w:tc>
         <w:tc>
           <w:tcPr>
             <w:tcW w:w="1242" w:type="pct"/>
+            <w:vAlign w:val="center"/>
           </w:tcPr>
           <w:p>
             <w:pPr>
@@ -4598,11 +5934,19 @@
                 <w:lang w:val="es-419"/>
               </w:rPr>
             </w:pPr>
+            <w:r>
+              <w:rPr>
+                <w:rFonts w:ascii="Dax-Regular" w:hAnsi="Dax-Regular" w:cs="Calibri"/>
+                <w:color w:val="000000"/>
+              </w:rPr>
+              <w:t>50218,75</w:t>
+            </w:r>
           </w:p>
         </w:tc>
         <w:tc>
           <w:tcPr>
             <w:tcW w:w="1306" w:type="pct"/>
+            <w:vAlign w:val="center"/>
           </w:tcPr>
           <w:p>
             <w:pPr>
@@ -4614,6 +5958,13 @@
                 <w:lang w:val="es-419"/>
               </w:rPr>
             </w:pPr>
+            <w:r>
+              <w:rPr>
+                <w:rFonts w:ascii="Dax-Regular" w:hAnsi="Dax-Regular" w:cs="Calibri"/>
+                <w:color w:val="000000"/>
+              </w:rPr>
+              <w:t>2921,87</w:t>
+            </w:r>
           </w:p>
         </w:tc>
       </w:tr>
@@ -4648,6 +5999,7 @@
         <w:tc>
           <w:tcPr>
             <w:tcW w:w="1173" w:type="pct"/>
+            <w:vAlign w:val="center"/>
           </w:tcPr>
           <w:p>
             <w:pPr>
@@ -4659,11 +6011,19 @@
                 <w:lang w:val="es-419"/>
               </w:rPr>
             </w:pPr>
+            <w:r>
+              <w:rPr>
+                <w:rFonts w:ascii="Dax-Regular" w:hAnsi="Dax-Regular" w:cs="Calibri"/>
+                <w:color w:val="000000"/>
+              </w:rPr>
+              <w:t>475468,75</w:t>
+            </w:r>
           </w:p>
         </w:tc>
         <w:tc>
           <w:tcPr>
             <w:tcW w:w="1242" w:type="pct"/>
+            <w:vAlign w:val="center"/>
           </w:tcPr>
           <w:p>
             <w:pPr>
@@ -4675,11 +6035,19 @@
                 <w:lang w:val="es-419"/>
               </w:rPr>
             </w:pPr>
+            <w:r>
+              <w:rPr>
+                <w:rFonts w:ascii="Dax-Regular" w:hAnsi="Dax-Regular" w:cs="Calibri"/>
+                <w:color w:val="000000"/>
+              </w:rPr>
+              <w:t>419000,00</w:t>
+            </w:r>
           </w:p>
         </w:tc>
         <w:tc>
           <w:tcPr>
             <w:tcW w:w="1306" w:type="pct"/>
+            <w:vAlign w:val="center"/>
           </w:tcPr>
           <w:p>
             <w:pPr>
@@ -4691,6 +6059,13 @@
                 <w:lang w:val="es-419"/>
               </w:rPr>
             </w:pPr>
+            <w:r>
+              <w:rPr>
+                <w:rFonts w:ascii="Dax-Regular" w:hAnsi="Dax-Regular" w:cs="Calibri"/>
+                <w:color w:val="000000"/>
+              </w:rPr>
+              <w:t>12765,62</w:t>
+            </w:r>
           </w:p>
         </w:tc>
       </w:tr>
@@ -4758,6 +6133,7 @@
         <w:tc>
           <w:tcPr>
             <w:tcW w:w="1306" w:type="pct"/>
+            <w:vAlign w:val="center"/>
           </w:tcPr>
           <w:p>
             <w:pPr>
@@ -4769,6 +6145,13 @@
                 <w:lang w:val="es-419"/>
               </w:rPr>
             </w:pPr>
+            <w:r>
+              <w:rPr>
+                <w:rFonts w:ascii="Dax-Regular" w:hAnsi="Dax-Regular" w:cs="Calibri"/>
+                <w:color w:val="000000"/>
+              </w:rPr>
+              <w:t>58093,75</w:t>
+            </w:r>
           </w:p>
         </w:tc>
       </w:tr>
@@ -4835,6 +6218,7 @@
         <w:tc>
           <w:tcPr>
             <w:tcW w:w="1306" w:type="pct"/>
+            <w:vAlign w:val="center"/>
           </w:tcPr>
           <w:p>
             <w:pPr>
@@ -4846,6 +6230,13 @@
                 <w:lang w:val="es-419"/>
               </w:rPr>
             </w:pPr>
+            <w:r>
+              <w:rPr>
+                <w:rFonts w:ascii="Dax-Regular" w:hAnsi="Dax-Regular" w:cs="Calibri"/>
+                <w:color w:val="000000"/>
+              </w:rPr>
+              <w:t>306562,00</w:t>
+            </w:r>
           </w:p>
         </w:tc>
       </w:tr>
@@ -5319,7 +6710,7 @@
     </w:tbl>
     <w:p>
       <w:pPr>
-        <w:pStyle w:val="Caption"/>
+        <w:pStyle w:val="Descripcin"/>
         <w:ind w:left="360"/>
         <w:rPr>
           <w:lang w:val="es-419"/>
@@ -5370,7 +6761,7 @@
     </w:p>
     <w:tbl>
       <w:tblPr>
-        <w:tblStyle w:val="GridTable2-Accent3"/>
+        <w:tblStyle w:val="Tablaconcuadrcula2-nfasis3"/>
         <w:tblW w:w="8790" w:type="dxa"/>
         <w:jc w:val="center"/>
         <w:tblLook w:val="04A0" w:firstRow="1" w:lastRow="0" w:firstColumn="1" w:lastColumn="0" w:noHBand="0" w:noVBand="1"/>
@@ -5524,6 +6915,14 @@
                 <w:lang w:val="es-419"/>
               </w:rPr>
             </w:pPr>
+            <w:r>
+              <w:rPr>
+                <w:rFonts w:ascii="Dax-Regular" w:hAnsi="Dax-Regular"/>
+                <w:noProof w:val="0"/>
+                <w:lang w:val="es-419"/>
+              </w:rPr>
+              <w:t>X</w:t>
+            </w:r>
           </w:p>
         </w:tc>
         <w:tc>
@@ -5615,6 +7014,14 @@
                 <w:lang w:val="es-419"/>
               </w:rPr>
             </w:pPr>
+            <w:r>
+              <w:rPr>
+                <w:rFonts w:ascii="Dax-Regular" w:hAnsi="Dax-Regular"/>
+                <w:noProof w:val="0"/>
+                <w:lang w:val="es-419"/>
+              </w:rPr>
+              <w:t>X</w:t>
+            </w:r>
           </w:p>
         </w:tc>
         <w:tc>
@@ -5687,6 +7094,14 @@
                 <w:lang w:val="es-419"/>
               </w:rPr>
             </w:pPr>
+            <w:r>
+              <w:rPr>
+                <w:rFonts w:ascii="Dax-Regular" w:hAnsi="Dax-Regular"/>
+                <w:noProof w:val="0"/>
+                <w:lang w:val="es-419"/>
+              </w:rPr>
+              <w:t>X</w:t>
+            </w:r>
           </w:p>
         </w:tc>
         <w:tc>
@@ -5710,7 +7125,7 @@
     </w:tbl>
     <w:p>
       <w:pPr>
-        <w:pStyle w:val="Caption"/>
+        <w:pStyle w:val="Descripcin"/>
         <w:jc w:val="center"/>
         <w:rPr>
           <w:rFonts w:ascii="Dax-Regular" w:hAnsi="Dax-Regular"/>
@@ -5762,7 +7177,7 @@
     </w:p>
     <w:p>
       <w:pPr>
-        <w:pStyle w:val="Heading2"/>
+        <w:pStyle w:val="Ttulo2"/>
         <w:rPr>
           <w:b/>
           <w:bCs/>
@@ -5770,19 +7185,30 @@
           <w:lang w:val="es-419"/>
         </w:rPr>
       </w:pPr>
-      <w:r>
+    </w:p>
+    <w:p>
+      <w:pPr>
+        <w:pStyle w:val="Ttulo2"/>
         <w:rPr>
           <w:b/>
           <w:bCs/>
           <w:noProof w:val="0"/>
           <w:lang w:val="es-419"/>
         </w:rPr>
+      </w:pPr>
+      <w:r>
+        <w:rPr>
+          <w:b/>
+          <w:bCs/>
+          <w:noProof w:val="0"/>
+          <w:lang w:val="es-419"/>
+        </w:rPr>
         <w:t>Graficas</w:t>
       </w:r>
     </w:p>
     <w:p>
       <w:pPr>
-        <w:pStyle w:val="ListParagraph"/>
+        <w:pStyle w:val="Prrafodelista"/>
         <w:numPr>
           <w:ilvl w:val="0"/>
           <w:numId w:val="5"/>
@@ -5813,7 +7239,77 @@
     </w:p>
     <w:p>
       <w:pPr>
-        <w:pStyle w:val="ListParagraph"/>
+        <w:spacing w:after="0"/>
+        <w:jc w:val="both"/>
+        <w:rPr>
+          <w:rFonts w:ascii="Dax-Regular" w:hAnsi="Dax-Regular"/>
+          <w:lang w:val="es-419"/>
+        </w:rPr>
+      </w:pPr>
+    </w:p>
+    <w:p>
+      <w:pPr>
+        <w:spacing w:after="0"/>
+        <w:jc w:val="both"/>
+        <w:rPr>
+          <w:rFonts w:ascii="Dax-Regular" w:hAnsi="Dax-Regular"/>
+          <w:lang w:val="es-419"/>
+        </w:rPr>
+      </w:pPr>
+    </w:p>
+    <w:p>
+      <w:pPr>
+        <w:spacing w:after="0"/>
+        <w:jc w:val="both"/>
+        <w:rPr>
+          <w:rFonts w:ascii="Dax-Regular" w:hAnsi="Dax-Regular"/>
+          <w:lang w:val="es-419"/>
+        </w:rPr>
+      </w:pPr>
+    </w:p>
+    <w:p>
+      <w:pPr>
+        <w:spacing w:after="0"/>
+        <w:jc w:val="both"/>
+        <w:rPr>
+          <w:rFonts w:ascii="Dax-Regular" w:hAnsi="Dax-Regular"/>
+          <w:lang w:val="es-419"/>
+        </w:rPr>
+      </w:pPr>
+    </w:p>
+    <w:p>
+      <w:pPr>
+        <w:spacing w:after="0"/>
+        <w:jc w:val="both"/>
+        <w:rPr>
+          <w:rFonts w:ascii="Dax-Regular" w:hAnsi="Dax-Regular"/>
+          <w:lang w:val="es-419"/>
+        </w:rPr>
+      </w:pPr>
+    </w:p>
+    <w:p>
+      <w:pPr>
+        <w:spacing w:after="0"/>
+        <w:jc w:val="both"/>
+        <w:rPr>
+          <w:rFonts w:ascii="Dax-Regular" w:hAnsi="Dax-Regular"/>
+          <w:lang w:val="es-419"/>
+        </w:rPr>
+      </w:pPr>
+    </w:p>
+    <w:p>
+      <w:pPr>
+        <w:spacing w:after="0"/>
+        <w:jc w:val="both"/>
+        <w:rPr>
+          <w:rFonts w:ascii="Dax-Regular" w:hAnsi="Dax-Regular"/>
+          <w:lang w:val="es-419"/>
+        </w:rPr>
+      </w:pPr>
+    </w:p>
+    <w:p>
+      <w:pPr>
+        <w:pStyle w:val="Prrafodelista"/>
         <w:numPr>
           <w:ilvl w:val="1"/>
           <w:numId w:val="5"/>
@@ -5830,12 +7326,80 @@
           <w:rFonts w:ascii="Dax-Regular" w:hAnsi="Dax-Regular"/>
           <w:lang w:val="es-419"/>
         </w:rPr>
+        <w:lastRenderedPageBreak/>
         <w:t>Comparación de rendimiento ARRAYLIST.</w:t>
       </w:r>
     </w:p>
     <w:p>
       <w:pPr>
-        <w:pStyle w:val="ListParagraph"/>
+        <w:spacing w:after="0"/>
+        <w:jc w:val="both"/>
+      </w:pPr>
+    </w:p>
+    <w:p>
+      <w:pPr>
+        <w:spacing w:after="0"/>
+        <w:jc w:val="both"/>
+        <w:rPr>
+          <w:rFonts w:ascii="Dax-Regular" w:hAnsi="Dax-Regular"/>
+          <w:lang w:val="es-419"/>
+        </w:rPr>
+      </w:pPr>
+      <w:r>
+        <w:rPr>
+          <w:rFonts w:ascii="Dax-Regular" w:hAnsi="Dax-Regular"/>
+          <w:lang w:val="es-419"/>
+        </w:rPr>
+        <w:t xml:space="preserve">                 </w:t>
+      </w:r>
+      <w:r>
+        <w:drawing>
+          <wp:inline distT="0" distB="0" distL="0" distR="0" wp14:anchorId="50CB35E2" wp14:editId="5A36BE0E">
+            <wp:extent cx="2956560" cy="1943100"/>
+            <wp:effectExtent l="0" t="0" r="0" b="0"/>
+            <wp:docPr id="6" name="Imagen 6"/>
+            <wp:cNvGraphicFramePr>
+              <a:graphicFrameLocks xmlns:a="http://schemas.openxmlformats.org/drawingml/2006/main" noChangeAspect="1"/>
+            </wp:cNvGraphicFramePr>
+            <a:graphic xmlns:a="http://schemas.openxmlformats.org/drawingml/2006/main">
+              <a:graphicData uri="http://schemas.openxmlformats.org/drawingml/2006/picture">
+                <pic:pic xmlns:pic="http://schemas.openxmlformats.org/drawingml/2006/picture">
+                  <pic:nvPicPr>
+                    <pic:cNvPr id="1" name=""/>
+                    <pic:cNvPicPr/>
+                  </pic:nvPicPr>
+                  <pic:blipFill rotWithShape="1">
+                    <a:blip r:embed="rId12"/>
+                    <a:srcRect l="10001" t="28034" r="40256" b="13847"/>
+                    <a:stretch/>
+                  </pic:blipFill>
+                  <pic:spPr bwMode="auto">
+                    <a:xfrm>
+                      <a:off x="0" y="0"/>
+                      <a:ext cx="2956560" cy="1943100"/>
+                    </a:xfrm>
+                    <a:prstGeom prst="rect">
+                      <a:avLst/>
+                    </a:prstGeom>
+                    <a:ln>
+                      <a:noFill/>
+                    </a:ln>
+                    <a:extLst>
+                      <a:ext uri="{53640926-AAD7-44D8-BBD7-CCE9431645EC}">
+                        <a14:shadowObscured xmlns:a14="http://schemas.microsoft.com/office/drawing/2010/main"/>
+                      </a:ext>
+                    </a:extLst>
+                  </pic:spPr>
+                </pic:pic>
+              </a:graphicData>
+            </a:graphic>
+          </wp:inline>
+        </w:drawing>
+      </w:r>
+    </w:p>
+    <w:p>
+      <w:pPr>
+        <w:pStyle w:val="Prrafodelista"/>
         <w:numPr>
           <w:ilvl w:val="1"/>
           <w:numId w:val="5"/>
@@ -5857,7 +7421,70 @@
     </w:p>
     <w:p>
       <w:pPr>
-        <w:pStyle w:val="ListParagraph"/>
+        <w:spacing w:after="0"/>
+        <w:jc w:val="both"/>
+      </w:pPr>
+    </w:p>
+    <w:p>
+      <w:pPr>
+        <w:spacing w:after="0"/>
+        <w:jc w:val="both"/>
+        <w:rPr>
+          <w:rFonts w:ascii="Dax-Regular" w:hAnsi="Dax-Regular"/>
+          <w:lang w:val="es-419"/>
+        </w:rPr>
+      </w:pPr>
+      <w:r>
+        <w:t xml:space="preserve">               </w:t>
+      </w:r>
+      <w:r>
+        <w:drawing>
+          <wp:inline distT="0" distB="0" distL="0" distR="0" wp14:anchorId="6890ED8A" wp14:editId="267EE4D0">
+            <wp:extent cx="3337560" cy="2156123"/>
+            <wp:effectExtent l="0" t="0" r="0" b="0"/>
+            <wp:docPr id="7" name="Imagen 7"/>
+            <wp:cNvGraphicFramePr>
+              <a:graphicFrameLocks xmlns:a="http://schemas.openxmlformats.org/drawingml/2006/main" noChangeAspect="1"/>
+            </wp:cNvGraphicFramePr>
+            <a:graphic xmlns:a="http://schemas.openxmlformats.org/drawingml/2006/main">
+              <a:graphicData uri="http://schemas.openxmlformats.org/drawingml/2006/picture">
+                <pic:pic xmlns:pic="http://schemas.openxmlformats.org/drawingml/2006/picture">
+                  <pic:nvPicPr>
+                    <pic:cNvPr id="1" name=""/>
+                    <pic:cNvPicPr/>
+                  </pic:nvPicPr>
+                  <pic:blipFill rotWithShape="1">
+                    <a:blip r:embed="rId13"/>
+                    <a:srcRect l="12821" t="31681" r="43718" b="18405"/>
+                    <a:stretch/>
+                  </pic:blipFill>
+                  <pic:spPr bwMode="auto">
+                    <a:xfrm>
+                      <a:off x="0" y="0"/>
+                      <a:ext cx="3339105" cy="2157121"/>
+                    </a:xfrm>
+                    <a:prstGeom prst="rect">
+                      <a:avLst/>
+                    </a:prstGeom>
+                    <a:ln>
+                      <a:noFill/>
+                    </a:ln>
+                    <a:extLst>
+                      <a:ext uri="{53640926-AAD7-44D8-BBD7-CCE9431645EC}">
+                        <a14:shadowObscured xmlns:a14="http://schemas.microsoft.com/office/drawing/2010/main"/>
+                      </a:ext>
+                    </a:extLst>
+                  </pic:spPr>
+                </pic:pic>
+              </a:graphicData>
+            </a:graphic>
+          </wp:inline>
+        </w:drawing>
+      </w:r>
+    </w:p>
+    <w:p>
+      <w:pPr>
+        <w:pStyle w:val="Prrafodelista"/>
         <w:numPr>
           <w:ilvl w:val="1"/>
           <w:numId w:val="5"/>
@@ -5911,7 +7538,105 @@
     </w:p>
     <w:p>
       <w:pPr>
-        <w:pStyle w:val="ListParagraph"/>
+        <w:pStyle w:val="Prrafodelista"/>
+        <w:spacing w:after="0"/>
+        <w:ind w:left="1080"/>
+        <w:jc w:val="both"/>
+      </w:pPr>
+    </w:p>
+    <w:p>
+      <w:pPr>
+        <w:pStyle w:val="Prrafodelista"/>
+        <w:spacing w:after="0"/>
+        <w:ind w:left="1080"/>
+        <w:jc w:val="both"/>
+        <w:rPr>
+          <w:rFonts w:ascii="Dax-Regular" w:hAnsi="Dax-Regular"/>
+          <w:lang w:val="es-419"/>
+        </w:rPr>
+      </w:pPr>
+      <w:r>
+        <w:drawing>
+          <wp:inline distT="0" distB="0" distL="0" distR="0" wp14:anchorId="31C99E9E" wp14:editId="4569A64F">
+            <wp:extent cx="3634740" cy="2430204"/>
+            <wp:effectExtent l="0" t="0" r="3810" b="8255"/>
+            <wp:docPr id="8" name="Imagen 8"/>
+            <wp:cNvGraphicFramePr>
+              <a:graphicFrameLocks xmlns:a="http://schemas.openxmlformats.org/drawingml/2006/main" noChangeAspect="1"/>
+            </wp:cNvGraphicFramePr>
+            <a:graphic xmlns:a="http://schemas.openxmlformats.org/drawingml/2006/main">
+              <a:graphicData uri="http://schemas.openxmlformats.org/drawingml/2006/picture">
+                <pic:pic xmlns:pic="http://schemas.openxmlformats.org/drawingml/2006/picture">
+                  <pic:nvPicPr>
+                    <pic:cNvPr id="1" name=""/>
+                    <pic:cNvPicPr/>
+                  </pic:nvPicPr>
+                  <pic:blipFill rotWithShape="1">
+                    <a:blip r:embed="rId14"/>
+                    <a:srcRect l="12950" t="30770" r="42947" b="16809"/>
+                    <a:stretch/>
+                  </pic:blipFill>
+                  <pic:spPr bwMode="auto">
+                    <a:xfrm>
+                      <a:off x="0" y="0"/>
+                      <a:ext cx="3640792" cy="2434250"/>
+                    </a:xfrm>
+                    <a:prstGeom prst="rect">
+                      <a:avLst/>
+                    </a:prstGeom>
+                    <a:ln>
+                      <a:noFill/>
+                    </a:ln>
+                    <a:extLst>
+                      <a:ext uri="{53640926-AAD7-44D8-BBD7-CCE9431645EC}">
+                        <a14:shadowObscured xmlns:a14="http://schemas.microsoft.com/office/drawing/2010/main"/>
+                      </a:ext>
+                    </a:extLst>
+                  </pic:spPr>
+                </pic:pic>
+              </a:graphicData>
+            </a:graphic>
+          </wp:inline>
+        </w:drawing>
+      </w:r>
+    </w:p>
+    <w:p>
+      <w:pPr>
+        <w:spacing w:after="0"/>
+        <w:jc w:val="both"/>
+        <w:rPr>
+          <w:rFonts w:ascii="Dax-Regular" w:hAnsi="Dax-Regular"/>
+          <w:lang w:val="es-419"/>
+        </w:rPr>
+      </w:pPr>
+    </w:p>
+    <w:p>
+      <w:pPr>
+        <w:pStyle w:val="Prrafodelista"/>
+        <w:spacing w:after="0"/>
+        <w:ind w:left="1440"/>
+        <w:jc w:val="both"/>
+        <w:rPr>
+          <w:rFonts w:ascii="Dax-Regular" w:hAnsi="Dax-Regular"/>
+          <w:lang w:val="es-419"/>
+        </w:rPr>
+      </w:pPr>
+    </w:p>
+    <w:p>
+      <w:pPr>
+        <w:pStyle w:val="Prrafodelista"/>
+        <w:spacing w:after="0"/>
+        <w:ind w:left="1440"/>
+        <w:jc w:val="both"/>
+        <w:rPr>
+          <w:rFonts w:ascii="Dax-Regular" w:hAnsi="Dax-Regular"/>
+          <w:lang w:val="es-419"/>
+        </w:rPr>
+      </w:pPr>
+    </w:p>
+    <w:p>
+      <w:pPr>
+        <w:pStyle w:val="Prrafodelista"/>
         <w:numPr>
           <w:ilvl w:val="1"/>
           <w:numId w:val="5"/>
@@ -5928,6 +7653,7 @@
           <w:rFonts w:ascii="Dax-Regular" w:hAnsi="Dax-Regular"/>
           <w:lang w:val="es-419"/>
         </w:rPr>
+        <w:lastRenderedPageBreak/>
         <w:t xml:space="preserve">Comparación de rendimiento para </w:t>
       </w:r>
       <w:proofErr w:type="spellStart"/>
@@ -5965,7 +7691,69 @@
     </w:p>
     <w:p>
       <w:pPr>
-        <w:pStyle w:val="ListParagraph"/>
+        <w:spacing w:after="0"/>
+        <w:ind w:left="1080"/>
+        <w:jc w:val="both"/>
+      </w:pPr>
+    </w:p>
+    <w:p>
+      <w:pPr>
+        <w:spacing w:after="0"/>
+        <w:ind w:left="1080"/>
+        <w:jc w:val="both"/>
+        <w:rPr>
+          <w:rFonts w:ascii="Dax-Regular" w:hAnsi="Dax-Regular"/>
+          <w:lang w:val="es-419"/>
+        </w:rPr>
+      </w:pPr>
+      <w:r>
+        <w:drawing>
+          <wp:inline distT="0" distB="0" distL="0" distR="0" wp14:anchorId="1D00163B" wp14:editId="7B3E8727">
+            <wp:extent cx="4328160" cy="2758607"/>
+            <wp:effectExtent l="0" t="0" r="0" b="3810"/>
+            <wp:docPr id="9" name="Imagen 9"/>
+            <wp:cNvGraphicFramePr>
+              <a:graphicFrameLocks xmlns:a="http://schemas.openxmlformats.org/drawingml/2006/main" noChangeAspect="1"/>
+            </wp:cNvGraphicFramePr>
+            <a:graphic xmlns:a="http://schemas.openxmlformats.org/drawingml/2006/main">
+              <a:graphicData uri="http://schemas.openxmlformats.org/drawingml/2006/picture">
+                <pic:pic xmlns:pic="http://schemas.openxmlformats.org/drawingml/2006/picture">
+                  <pic:nvPicPr>
+                    <pic:cNvPr id="1" name=""/>
+                    <pic:cNvPicPr/>
+                  </pic:nvPicPr>
+                  <pic:blipFill rotWithShape="1">
+                    <a:blip r:embed="rId15"/>
+                    <a:srcRect l="6539" t="24160" r="35128" b="9744"/>
+                    <a:stretch/>
+                  </pic:blipFill>
+                  <pic:spPr bwMode="auto">
+                    <a:xfrm>
+                      <a:off x="0" y="0"/>
+                      <a:ext cx="4333087" cy="2761747"/>
+                    </a:xfrm>
+                    <a:prstGeom prst="rect">
+                      <a:avLst/>
+                    </a:prstGeom>
+                    <a:ln>
+                      <a:noFill/>
+                    </a:ln>
+                    <a:extLst>
+                      <a:ext uri="{53640926-AAD7-44D8-BBD7-CCE9431645EC}">
+                        <a14:shadowObscured xmlns:a14="http://schemas.microsoft.com/office/drawing/2010/main"/>
+                      </a:ext>
+                    </a:extLst>
+                  </pic:spPr>
+                </pic:pic>
+              </a:graphicData>
+            </a:graphic>
+          </wp:inline>
+        </w:drawing>
+      </w:r>
+    </w:p>
+    <w:p>
+      <w:pPr>
+        <w:pStyle w:val="Prrafodelista"/>
         <w:numPr>
           <w:ilvl w:val="1"/>
           <w:numId w:val="5"/>
@@ -6003,7 +7791,69 @@
     </w:p>
     <w:p>
       <w:pPr>
-        <w:pStyle w:val="Heading1"/>
+        <w:spacing w:after="0"/>
+        <w:ind w:left="720"/>
+        <w:jc w:val="both"/>
+      </w:pPr>
+    </w:p>
+    <w:p>
+      <w:pPr>
+        <w:spacing w:after="0"/>
+        <w:ind w:left="720"/>
+        <w:jc w:val="both"/>
+        <w:rPr>
+          <w:rFonts w:ascii="Dax-Regular" w:hAnsi="Dax-Regular"/>
+          <w:lang w:val="es-419"/>
+        </w:rPr>
+      </w:pPr>
+      <w:r>
+        <w:drawing>
+          <wp:inline distT="0" distB="0" distL="0" distR="0" wp14:anchorId="6AF589C0" wp14:editId="311825D5">
+            <wp:extent cx="4404360" cy="2951145"/>
+            <wp:effectExtent l="0" t="0" r="0" b="1905"/>
+            <wp:docPr id="10" name="Imagen 10"/>
+            <wp:cNvGraphicFramePr>
+              <a:graphicFrameLocks xmlns:a="http://schemas.openxmlformats.org/drawingml/2006/main" noChangeAspect="1"/>
+            </wp:cNvGraphicFramePr>
+            <a:graphic xmlns:a="http://schemas.openxmlformats.org/drawingml/2006/main">
+              <a:graphicData uri="http://schemas.openxmlformats.org/drawingml/2006/picture">
+                <pic:pic xmlns:pic="http://schemas.openxmlformats.org/drawingml/2006/picture">
+                  <pic:nvPicPr>
+                    <pic:cNvPr id="1" name=""/>
+                    <pic:cNvPicPr/>
+                  </pic:nvPicPr>
+                  <pic:blipFill rotWithShape="1">
+                    <a:blip r:embed="rId16"/>
+                    <a:srcRect l="9615" t="27122" r="39872" b="12706"/>
+                    <a:stretch/>
+                  </pic:blipFill>
+                  <pic:spPr bwMode="auto">
+                    <a:xfrm>
+                      <a:off x="0" y="0"/>
+                      <a:ext cx="4408438" cy="2953877"/>
+                    </a:xfrm>
+                    <a:prstGeom prst="rect">
+                      <a:avLst/>
+                    </a:prstGeom>
+                    <a:ln>
+                      <a:noFill/>
+                    </a:ln>
+                    <a:extLst>
+                      <a:ext uri="{53640926-AAD7-44D8-BBD7-CCE9431645EC}">
+                        <a14:shadowObscured xmlns:a14="http://schemas.microsoft.com/office/drawing/2010/main"/>
+                      </a:ext>
+                    </a:extLst>
+                  </pic:spPr>
+                </pic:pic>
+              </a:graphicData>
+            </a:graphic>
+          </wp:inline>
+        </w:drawing>
+      </w:r>
+    </w:p>
+    <w:p>
+      <w:pPr>
+        <w:pStyle w:val="Ttulo1"/>
         <w:rPr>
           <w:b/>
           <w:bCs/>
@@ -6023,7 +7873,7 @@
     </w:p>
     <w:p>
       <w:pPr>
-        <w:pStyle w:val="ListParagraph"/>
+        <w:pStyle w:val="Prrafodelista"/>
         <w:numPr>
           <w:ilvl w:val="0"/>
           <w:numId w:val="6"/>
@@ -6044,7 +7894,50 @@
     </w:p>
     <w:p>
       <w:pPr>
-        <w:pStyle w:val="ListParagraph"/>
+        <w:pStyle w:val="Prrafodelista"/>
+        <w:spacing w:after="0"/>
+        <w:jc w:val="both"/>
+        <w:rPr>
+          <w:rFonts w:ascii="Dax-Regular" w:hAnsi="Dax-Regular"/>
+          <w:lang w:val="es-419"/>
+        </w:rPr>
+      </w:pPr>
+      <w:r>
+        <w:rPr>
+          <w:rFonts w:ascii="Dax-Regular" w:hAnsi="Dax-Regular"/>
+          <w:lang w:val="es-419"/>
+        </w:rPr>
+        <w:t xml:space="preserve">A pesar de que un computador no siempre corre el algoritmo a </w:t>
+      </w:r>
+      <w:r>
+        <w:rPr>
+          <w:rFonts w:ascii="Dax-Regular" w:hAnsi="Dax-Regular"/>
+          <w:lang w:val="es-419"/>
+        </w:rPr>
+        <w:t>toda su capacidad</w:t>
+      </w:r>
+      <w:r>
+        <w:rPr>
+          <w:rFonts w:ascii="Dax-Regular" w:hAnsi="Dax-Regular"/>
+          <w:lang w:val="es-419"/>
+        </w:rPr>
+        <w:t>, la diferencia entre los datos experimentales y la literatura es mínima.</w:t>
+      </w:r>
+    </w:p>
+    <w:p>
+      <w:pPr>
+        <w:pStyle w:val="Prrafodelista"/>
+        <w:spacing w:after="0"/>
+        <w:ind w:left="360"/>
+        <w:jc w:val="both"/>
+        <w:rPr>
+          <w:lang w:val="es-419"/>
+        </w:rPr>
+      </w:pPr>
+    </w:p>
+    <w:p>
+      <w:pPr>
+        <w:pStyle w:val="Prrafodelista"/>
         <w:numPr>
           <w:ilvl w:val="0"/>
           <w:numId w:val="6"/>
@@ -6065,7 +7958,38 @@
     </w:p>
     <w:p>
       <w:pPr>
-        <w:pStyle w:val="ListParagraph"/>
+        <w:spacing w:after="0"/>
+        <w:ind w:left="360" w:firstLine="360"/>
+        <w:jc w:val="both"/>
+        <w:rPr>
+          <w:lang w:val="es-419"/>
+        </w:rPr>
+      </w:pPr>
+      <w:r>
+        <w:rPr>
+          <w:lang w:val="es-419"/>
+        </w:rPr>
+        <w:t>Sí</w:t>
+      </w:r>
+      <w:r>
+        <w:rPr>
+          <w:lang w:val="es-419"/>
+        </w:rPr>
+        <w:t>.</w:t>
+      </w:r>
+    </w:p>
+    <w:p>
+      <w:pPr>
+        <w:spacing w:after="0"/>
+        <w:jc w:val="both"/>
+        <w:rPr>
+          <w:lang w:val="es-419"/>
+        </w:rPr>
+      </w:pPr>
+    </w:p>
+    <w:p>
+      <w:pPr>
+        <w:pStyle w:val="Prrafodelista"/>
         <w:numPr>
           <w:ilvl w:val="0"/>
           <w:numId w:val="6"/>
@@ -6086,7 +8010,60 @@
     </w:p>
     <w:p>
       <w:pPr>
-        <w:pStyle w:val="ListParagraph"/>
+        <w:spacing w:after="0"/>
+        <w:jc w:val="both"/>
+        <w:rPr>
+          <w:lang w:val="es-419"/>
+        </w:rPr>
+      </w:pPr>
+    </w:p>
+    <w:p>
+      <w:pPr>
+        <w:spacing w:after="0"/>
+        <w:ind w:left="720"/>
+        <w:jc w:val="both"/>
+        <w:rPr>
+          <w:lang w:val="es-419"/>
+        </w:rPr>
+      </w:pPr>
+      <w:r>
+        <w:rPr>
+          <w:lang w:val="es-419"/>
+        </w:rPr>
+        <w:t>En mi opinión esto se debe</w:t>
+      </w:r>
+      <w:r>
+        <w:rPr>
+          <w:lang w:val="es-419"/>
+        </w:rPr>
+        <w:t xml:space="preserve"> al diferente</w:t>
+      </w:r>
+      <w:r>
+        <w:rPr>
+          <w:lang w:val="es-419"/>
+        </w:rPr>
+        <w:t xml:space="preserve"> procesador y memoria RAM</w:t>
+      </w:r>
+      <w:r>
+        <w:rPr>
+          <w:lang w:val="es-419"/>
+        </w:rPr>
+        <w:t>.</w:t>
+      </w:r>
+    </w:p>
+    <w:p>
+      <w:pPr>
+        <w:spacing w:after="0"/>
+        <w:ind w:left="720"/>
+        <w:jc w:val="both"/>
+        <w:rPr>
+          <w:lang w:val="es-419"/>
+        </w:rPr>
+      </w:pPr>
+    </w:p>
+    <w:p>
+      <w:pPr>
+        <w:pStyle w:val="Prrafodelista"/>
         <w:numPr>
           <w:ilvl w:val="0"/>
           <w:numId w:val="6"/>
@@ -6102,6 +8079,27 @@
           <w:lang w:val="es-419"/>
         </w:rPr>
         <w:t>¿Cuál Estructura de Datos es mejor utilizar si solo se tiene en cuenta los tiempos de ejecución de los algoritmos?</w:t>
+      </w:r>
+    </w:p>
+    <w:p>
+      <w:pPr>
+        <w:ind w:left="720"/>
+        <w:jc w:val="both"/>
+        <w:rPr>
+          <w:lang w:val="es-419"/>
+        </w:rPr>
+      </w:pPr>
+      <w:r>
+        <w:rPr>
+          <w:lang w:val="es-419"/>
+        </w:rPr>
+        <w:t xml:space="preserve">La mejor estructura </w:t>
+      </w:r>
+      <w:r>
+        <w:rPr>
+          <w:lang w:val="es-419"/>
+        </w:rPr>
+        <w:t>es Array list si solo se tiene en cuenta el tiempo.</w:t>
       </w:r>
     </w:p>
     <w:p>
@@ -7149,11 +9147,11 @@
       <w:noProof/>
     </w:rPr>
   </w:style>
-  <w:style w:type="paragraph" w:styleId="Heading1">
+  <w:style w:type="paragraph" w:styleId="Ttulo1">
     <w:name w:val="heading 1"/>
     <w:basedOn w:val="Normal"/>
     <w:next w:val="Normal"/>
-    <w:link w:val="Heading1Char"/>
+    <w:link w:val="Ttulo1Car"/>
     <w:uiPriority w:val="9"/>
     <w:qFormat/>
     <w:rsid w:val="001826C9"/>
@@ -7170,11 +9168,11 @@
       <w:szCs w:val="32"/>
     </w:rPr>
   </w:style>
-  <w:style w:type="paragraph" w:styleId="Heading2">
+  <w:style w:type="paragraph" w:styleId="Ttulo2">
     <w:name w:val="heading 2"/>
     <w:basedOn w:val="Normal"/>
     <w:next w:val="Normal"/>
-    <w:link w:val="Heading2Char"/>
+    <w:link w:val="Ttulo2Car"/>
     <w:uiPriority w:val="9"/>
     <w:unhideWhenUsed/>
     <w:qFormat/>
@@ -7192,13 +9190,13 @@
       <w:szCs w:val="26"/>
     </w:rPr>
   </w:style>
-  <w:style w:type="character" w:default="1" w:styleId="DefaultParagraphFont">
+  <w:style w:type="character" w:default="1" w:styleId="Fuentedeprrafopredeter">
     <w:name w:val="Default Paragraph Font"/>
     <w:uiPriority w:val="1"/>
     <w:semiHidden/>
     <w:unhideWhenUsed/>
   </w:style>
-  <w:style w:type="table" w:default="1" w:styleId="TableNormal">
+  <w:style w:type="table" w:default="1" w:styleId="Tablanormal">
     <w:name w:val="Normal Table"/>
     <w:uiPriority w:val="99"/>
     <w:semiHidden/>
@@ -7213,17 +9211,17 @@
       </w:tblCellMar>
     </w:tblPr>
   </w:style>
-  <w:style w:type="numbering" w:default="1" w:styleId="NoList">
+  <w:style w:type="numbering" w:default="1" w:styleId="Sinlista">
     <w:name w:val="No List"/>
     <w:uiPriority w:val="99"/>
     <w:semiHidden/>
     <w:unhideWhenUsed/>
   </w:style>
-  <w:style w:type="paragraph" w:styleId="Title">
+  <w:style w:type="paragraph" w:styleId="Ttulo">
     <w:name w:val="Title"/>
     <w:basedOn w:val="Normal"/>
     <w:next w:val="Normal"/>
-    <w:link w:val="TitleChar"/>
+    <w:link w:val="TtuloCar"/>
     <w:uiPriority w:val="10"/>
     <w:qFormat/>
     <w:rsid w:val="00BA3B38"/>
@@ -7239,10 +9237,10 @@
       <w:szCs w:val="56"/>
     </w:rPr>
   </w:style>
-  <w:style w:type="character" w:customStyle="1" w:styleId="TitleChar">
-    <w:name w:val="Title Char"/>
-    <w:basedOn w:val="DefaultParagraphFont"/>
-    <w:link w:val="Title"/>
+  <w:style w:type="character" w:customStyle="1" w:styleId="TtuloCar">
+    <w:name w:val="Título Car"/>
+    <w:basedOn w:val="Fuentedeprrafopredeter"/>
+    <w:link w:val="Ttulo"/>
     <w:uiPriority w:val="10"/>
     <w:rsid w:val="00BA3B38"/>
     <w:rPr>
@@ -7254,7 +9252,7 @@
       <w:szCs w:val="56"/>
     </w:rPr>
   </w:style>
-  <w:style w:type="paragraph" w:styleId="ListParagraph">
+  <w:style w:type="paragraph" w:styleId="Prrafodelista">
     <w:name w:val="List Paragraph"/>
     <w:basedOn w:val="Normal"/>
     <w:uiPriority w:val="34"/>
@@ -7268,7 +9266,7 @@
       <w:noProof w:val="0"/>
     </w:rPr>
   </w:style>
-  <w:style w:type="paragraph" w:styleId="Caption">
+  <w:style w:type="paragraph" w:styleId="Descripcin">
     <w:name w:val="caption"/>
     <w:basedOn w:val="Normal"/>
     <w:next w:val="Normal"/>
@@ -7288,9 +9286,9 @@
       <w:szCs w:val="18"/>
     </w:rPr>
   </w:style>
-  <w:style w:type="table" w:styleId="GridTable2">
+  <w:style w:type="table" w:styleId="Tabladecuadrcula2">
     <w:name w:val="Grid Table 2"/>
-    <w:basedOn w:val="TableNormal"/>
+    <w:basedOn w:val="Tablanormal"/>
     <w:uiPriority w:val="47"/>
     <w:rsid w:val="005C50D1"/>
     <w:pPr>
@@ -7363,9 +9361,9 @@
       </w:tcPr>
     </w:tblStylePr>
   </w:style>
-  <w:style w:type="table" w:styleId="GridTable2-Accent3">
+  <w:style w:type="table" w:styleId="Tablaconcuadrcula2-nfasis3">
     <w:name w:val="Grid Table 2 Accent 3"/>
-    <w:basedOn w:val="TableNormal"/>
+    <w:basedOn w:val="Tablanormal"/>
     <w:uiPriority w:val="47"/>
     <w:rsid w:val="00392066"/>
     <w:pPr>
@@ -7438,10 +9436,10 @@
       </w:tcPr>
     </w:tblStylePr>
   </w:style>
-  <w:style w:type="character" w:customStyle="1" w:styleId="Heading1Char">
-    <w:name w:val="Heading 1 Char"/>
-    <w:basedOn w:val="DefaultParagraphFont"/>
-    <w:link w:val="Heading1"/>
+  <w:style w:type="character" w:customStyle="1" w:styleId="Ttulo1Car">
+    <w:name w:val="Título 1 Car"/>
+    <w:basedOn w:val="Fuentedeprrafopredeter"/>
+    <w:link w:val="Ttulo1"/>
     <w:uiPriority w:val="9"/>
     <w:rsid w:val="001826C9"/>
     <w:rPr>
@@ -7452,10 +9450,10 @@
       <w:szCs w:val="32"/>
     </w:rPr>
   </w:style>
-  <w:style w:type="character" w:customStyle="1" w:styleId="Heading2Char">
-    <w:name w:val="Heading 2 Char"/>
-    <w:basedOn w:val="DefaultParagraphFont"/>
-    <w:link w:val="Heading2"/>
+  <w:style w:type="character" w:customStyle="1" w:styleId="Ttulo2Car">
+    <w:name w:val="Título 2 Car"/>
+    <w:basedOn w:val="Fuentedeprrafopredeter"/>
+    <w:link w:val="Ttulo2"/>
     <w:uiPriority w:val="9"/>
     <w:rsid w:val="001826C9"/>
     <w:rPr>

</xml_diff>